<commit_message>
Simple API noch ohne DB, Swagger in Dokumentation
</commit_message>
<xml_diff>
--- a/Dokumentation.docx
+++ b/Dokumentation.docx
@@ -135,31 +135,7 @@
           <w:szCs w:val="28"/>
           <w:shd w:val="clear" w:color="auto" w:fill="FFFFFF"/>
         </w:rPr>
-        <w:t xml:space="preserve"> </w:t>
-      </w:r>
-      <w:proofErr w:type="spellStart"/>
-      <w:r>
-        <w:rPr>
-          <w:rStyle w:val="normaltextrun"/>
-          <w:rFonts w:cs="Arial"/>
-          <w:bCs/>
-          <w:color w:val="000000"/>
-          <w:szCs w:val="28"/>
-          <w:shd w:val="clear" w:color="auto" w:fill="FFFFFF"/>
-        </w:rPr>
-        <w:t>InfluxDB</w:t>
-      </w:r>
-      <w:proofErr w:type="spellEnd"/>
-      <w:r>
-        <w:rPr>
-          <w:rStyle w:val="normaltextrun"/>
-          <w:rFonts w:cs="Arial"/>
-          <w:bCs/>
-          <w:color w:val="000000"/>
-          <w:szCs w:val="28"/>
-          <w:shd w:val="clear" w:color="auto" w:fill="FFFFFF"/>
-        </w:rPr>
-        <w:t xml:space="preserve"> und MongoDB</w:t>
+        <w:t xml:space="preserve"> InfluxDB und MongoDB</w:t>
       </w:r>
       <w:bookmarkEnd w:id="1"/>
       <w:bookmarkEnd w:id="2"/>
@@ -445,37 +421,13 @@
         <w:t xml:space="preserve">Mining Asics </w:t>
       </w:r>
       <w:r>
-        <w:t xml:space="preserve">der Marke </w:t>
-      </w:r>
-      <w:proofErr w:type="spellStart"/>
-      <w:r>
-        <w:t>Whatsminer</w:t>
-      </w:r>
-      <w:proofErr w:type="spellEnd"/>
-      <w:r>
-        <w:t xml:space="preserve"> und </w:t>
-      </w:r>
-      <w:proofErr w:type="spellStart"/>
-      <w:r>
-        <w:t>Antminer</w:t>
-      </w:r>
-      <w:proofErr w:type="spellEnd"/>
-      <w:r>
-        <w:t xml:space="preserve"> </w:t>
+        <w:t xml:space="preserve">der Marke Whatsminer und Antminer </w:t>
       </w:r>
       <w:r>
         <w:t xml:space="preserve">bietet. Ebenfalls soll es eine Möglichkeit geben, die Rechner manuell zu konfigurieren und </w:t>
       </w:r>
       <w:r>
-        <w:t xml:space="preserve">die </w:t>
-      </w:r>
-      <w:proofErr w:type="spellStart"/>
-      <w:r>
-        <w:t>Hashrate</w:t>
-      </w:r>
-      <w:proofErr w:type="spellEnd"/>
-      <w:r>
-        <w:t xml:space="preserve"> von jeden einzelnen sowie von allen Geräten gleichzeitig verändern zu können</w:t>
+        <w:t>die Hashrate von jeden einzelnen sowie von allen Geräten gleichzeitig verändern zu können</w:t>
       </w:r>
       <w:r>
         <w:t>….</w:t>
@@ -518,89 +470,19 @@
         <w:rPr>
           <w:lang w:val="en-US"/>
         </w:rPr>
-        <w:t xml:space="preserve">, which records data from a planned PV system with associated electricity storage and based on the data read, offers automatic control of the mining </w:t>
-      </w:r>
-      <w:proofErr w:type="spellStart"/>
+        <w:t>, which records data from a planned PV system with associated electricity storage and based on the data read, offers automatic control of the mining asics from Whatsminer and Antminer provided to us</w:t>
+      </w:r>
       <w:r>
         <w:rPr>
           <w:lang w:val="en-US"/>
         </w:rPr>
-        <w:t>asics</w:t>
-      </w:r>
-      <w:proofErr w:type="spellEnd"/>
+        <w:t xml:space="preserve">. </w:t>
+      </w:r>
       <w:r>
         <w:rPr>
           <w:lang w:val="en-US"/>
         </w:rPr>
-        <w:t xml:space="preserve"> from </w:t>
-      </w:r>
-      <w:proofErr w:type="spellStart"/>
-      <w:r>
-        <w:rPr>
-          <w:lang w:val="en-US"/>
-        </w:rPr>
-        <w:t>Whatsminer</w:t>
-      </w:r>
-      <w:proofErr w:type="spellEnd"/>
-      <w:r>
-        <w:rPr>
-          <w:lang w:val="en-US"/>
-        </w:rPr>
-        <w:t xml:space="preserve"> and </w:t>
-      </w:r>
-      <w:proofErr w:type="spellStart"/>
-      <w:r>
-        <w:rPr>
-          <w:lang w:val="en-US"/>
-        </w:rPr>
-        <w:t>Antminer</w:t>
-      </w:r>
-      <w:proofErr w:type="spellEnd"/>
-      <w:r>
-        <w:rPr>
-          <w:lang w:val="en-US"/>
-        </w:rPr>
-        <w:t xml:space="preserve"> provided to us</w:t>
-      </w:r>
-      <w:r>
-        <w:rPr>
-          <w:lang w:val="en-US"/>
-        </w:rPr>
-        <w:t xml:space="preserve">. </w:t>
-      </w:r>
-      <w:r>
-        <w:rPr>
-          <w:lang w:val="en-US"/>
-        </w:rPr>
-        <w:t xml:space="preserve">here should also be an option to configure the miners manually and to be able to change the </w:t>
-      </w:r>
-      <w:proofErr w:type="spellStart"/>
-      <w:r>
-        <w:rPr>
-          <w:lang w:val="en-US"/>
-        </w:rPr>
-        <w:t>hashrate</w:t>
-      </w:r>
-      <w:proofErr w:type="spellEnd"/>
-      <w:r>
-        <w:rPr>
-          <w:lang w:val="en-US"/>
-        </w:rPr>
-        <w:t xml:space="preserve"> of </w:t>
-      </w:r>
-      <w:proofErr w:type="gramStart"/>
-      <w:r>
-        <w:rPr>
-          <w:lang w:val="en-US"/>
-        </w:rPr>
-        <w:t>each individual</w:t>
-      </w:r>
-      <w:proofErr w:type="gramEnd"/>
-      <w:r>
-        <w:rPr>
-          <w:lang w:val="en-US"/>
-        </w:rPr>
-        <w:t xml:space="preserve"> and all devices at the same time</w:t>
+        <w:t>here should also be an option to configure the miners manually and to be able to change the hashrate of each individual and all devices at the same time</w:t>
       </w:r>
       <w:r>
         <w:rPr>
@@ -839,21 +721,7 @@
               <w:rPr>
                 <w:lang w:val="de-DE"/>
               </w:rPr>
-              <w:t xml:space="preserve">r Software, welche auf einem handelsüblichen </w:t>
-            </w:r>
-            <w:proofErr w:type="spellStart"/>
-            <w:r>
-              <w:rPr>
-                <w:lang w:val="de-DE"/>
-              </w:rPr>
-              <w:t>RasPi</w:t>
-            </w:r>
-            <w:proofErr w:type="spellEnd"/>
-            <w:r>
-              <w:rPr>
-                <w:lang w:val="de-DE"/>
-              </w:rPr>
-              <w:t xml:space="preserve"> </w:t>
+              <w:t xml:space="preserve">r Software, welche auf einem handelsüblichen RasPi </w:t>
             </w:r>
             <w:r>
               <w:t>zu</w:t>
@@ -912,21 +780,7 @@
               <w:rPr>
                 <w:lang w:val="de-DE"/>
               </w:rPr>
-              <w:t xml:space="preserve">Die intelligente und adaptive Steuerung der </w:t>
-            </w:r>
-            <w:proofErr w:type="spellStart"/>
-            <w:r>
-              <w:rPr>
-                <w:lang w:val="de-DE"/>
-              </w:rPr>
-              <w:t>Hashrate</w:t>
-            </w:r>
-            <w:proofErr w:type="spellEnd"/>
-            <w:r>
-              <w:rPr>
-                <w:lang w:val="de-DE"/>
-              </w:rPr>
-              <w:t xml:space="preserve"> der Mining-Hardware ba</w:t>
+              <w:t>Die intelligente und adaptive Steuerung der Hashrate der Mining-Hardware ba</w:t>
             </w:r>
             <w:r>
               <w:rPr>
@@ -1445,25 +1299,7 @@
           <w:kern w:val="0"/>
           <w:szCs w:val="24"/>
         </w:rPr>
-        <w:t xml:space="preserve">Die unterfertigten Kandidaten haben gemäß § 34 (3) </w:t>
-      </w:r>
-      <w:proofErr w:type="spellStart"/>
-      <w:r>
-        <w:rPr>
-          <w:rFonts w:eastAsia="ArialMT" w:cs="Arial"/>
-          <w:kern w:val="0"/>
-          <w:szCs w:val="24"/>
-        </w:rPr>
-        <w:t>SchUG</w:t>
-      </w:r>
-      <w:proofErr w:type="spellEnd"/>
-      <w:r>
-        <w:rPr>
-          <w:rFonts w:eastAsia="ArialMT" w:cs="Arial"/>
-          <w:kern w:val="0"/>
-          <w:szCs w:val="24"/>
-        </w:rPr>
-        <w:t xml:space="preserve"> in Verbindung mit § 22</w:t>
+        <w:t>Die unterfertigten Kandidaten haben gemäß § 34 (3) SchUG in Verbindung mit § 22</w:t>
       </w:r>
     </w:p>
     <w:p>
@@ -1484,43 +1320,7 @@
           <w:kern w:val="0"/>
           <w:szCs w:val="24"/>
         </w:rPr>
-        <w:t xml:space="preserve">(1) </w:t>
-      </w:r>
-      <w:proofErr w:type="spellStart"/>
-      <w:r>
-        <w:rPr>
-          <w:rFonts w:eastAsia="ArialMT" w:cs="Arial"/>
-          <w:kern w:val="0"/>
-          <w:szCs w:val="24"/>
-        </w:rPr>
-        <w:t>Zi</w:t>
-      </w:r>
-      <w:proofErr w:type="spellEnd"/>
-      <w:r>
-        <w:rPr>
-          <w:rFonts w:eastAsia="ArialMT" w:cs="Arial"/>
-          <w:kern w:val="0"/>
-          <w:szCs w:val="24"/>
-        </w:rPr>
-        <w:t xml:space="preserve">. 3 </w:t>
-      </w:r>
-      <w:proofErr w:type="spellStart"/>
-      <w:r>
-        <w:rPr>
-          <w:rFonts w:eastAsia="ArialMT" w:cs="Arial"/>
-          <w:kern w:val="0"/>
-          <w:szCs w:val="24"/>
-        </w:rPr>
-        <w:t>lit</w:t>
-      </w:r>
-      <w:proofErr w:type="spellEnd"/>
-      <w:r>
-        <w:rPr>
-          <w:rFonts w:eastAsia="ArialMT" w:cs="Arial"/>
-          <w:kern w:val="0"/>
-          <w:szCs w:val="24"/>
-        </w:rPr>
-        <w:t>. b der Verordnung Uber die abschließenden Prüfungen in den</w:t>
+        <w:t>(1) Zi. 3 lit. b der Verordnung Uber die abschließenden Prüfungen in den</w:t>
       </w:r>
     </w:p>
     <w:p>
@@ -1828,7 +1628,6 @@
                 <w:szCs w:val="28"/>
               </w:rPr>
             </w:pPr>
-            <w:proofErr w:type="spellStart"/>
             <w:r>
               <w:rPr>
                 <w:rFonts w:cs="Arial"/>
@@ -1836,17 +1635,7 @@
                 <w:sz w:val="28"/>
                 <w:szCs w:val="28"/>
               </w:rPr>
-              <w:t>Kanditaten</w:t>
-            </w:r>
-            <w:proofErr w:type="spellEnd"/>
-            <w:r>
-              <w:rPr>
-                <w:rFonts w:cs="Arial"/>
-                <w:kern w:val="0"/>
-                <w:sz w:val="28"/>
-                <w:szCs w:val="28"/>
-              </w:rPr>
-              <w:t xml:space="preserve"> / Kandidatinnen</w:t>
+              <w:t>Kanditaten / Kandidatinnen</w:t>
             </w:r>
           </w:p>
         </w:tc>
@@ -4389,21 +4178,7 @@
                 <w:rStyle w:val="Hyperlink"/>
                 <w:noProof/>
               </w:rPr>
-              <w:t>Alessandro D</w:t>
-            </w:r>
-            <w:r>
-              <w:rPr>
-                <w:rStyle w:val="Hyperlink"/>
-                <w:noProof/>
-              </w:rPr>
-              <w:t>a</w:t>
-            </w:r>
-            <w:r>
-              <w:rPr>
-                <w:rStyle w:val="Hyperlink"/>
-                <w:noProof/>
-              </w:rPr>
-              <w:t>vare</w:t>
+              <w:t>Alessandro Davare</w:t>
             </w:r>
             <w:r>
               <w:rPr>
@@ -9692,13 +9467,8 @@
       </w:pPr>
       <w:r>
         <w:lastRenderedPageBreak/>
-        <w:t xml:space="preserve">[ </w:t>
-      </w:r>
-      <w:proofErr w:type="gramStart"/>
-      <w:r>
-        <w:t>Abbildungsverzeichnis ]</w:t>
-      </w:r>
-      <w:proofErr w:type="gramEnd"/>
+        <w:t>[ Abbildungsverzeichnis ]</w:t>
+      </w:r>
       <w:r>
         <w:br w:type="page"/>
       </w:r>
@@ -9714,14 +9484,9 @@
       <w:bookmarkStart w:id="26" w:name="_Toc157678179"/>
       <w:r>
         <w:lastRenderedPageBreak/>
-        <w:t xml:space="preserve">[ </w:t>
-      </w:r>
-      <w:proofErr w:type="gramStart"/>
-      <w:r>
-        <w:t>Planung ]</w:t>
+        <w:t>[ Planung ]</w:t>
       </w:r>
       <w:bookmarkEnd w:id="26"/>
-      <w:proofErr w:type="gramEnd"/>
     </w:p>
     <w:p>
       <w:pPr>
@@ -9798,36 +9563,12 @@
     </w:p>
     <w:p>
       <w:r>
-        <w:t xml:space="preserve">Das Projektziel ist es, über einen Raspberry Pi 4 den Controller umzusetzen, welcher folglich im </w:t>
-      </w:r>
-      <w:proofErr w:type="spellStart"/>
-      <w:r>
-        <w:t>Headless</w:t>
-      </w:r>
-      <w:proofErr w:type="spellEnd"/>
-      <w:r>
-        <w:t xml:space="preserve">-Mode (ohne Maus, Tastatur, Bildschirm) im 24/7 Betrieb läuft und über entsprechende APIs der Hersteller (PV-Steuermodul sowie Batterie-Speicher-Steuermodul) die nötigen Daten bzgl. Verfügbarer Leistung – sowie über die APIs der Mining-ASICs die nötigen Steuerbefehle bzgl. Anpassung der </w:t>
-      </w:r>
-      <w:proofErr w:type="spellStart"/>
-      <w:r>
-        <w:t>Hashrate</w:t>
-      </w:r>
-      <w:proofErr w:type="spellEnd"/>
-      <w:r>
-        <w:t xml:space="preserve"> – auswertet bzw. absetzt</w:t>
-      </w:r>
-    </w:p>
-    <w:p>
-      <w:r>
-        <w:t xml:space="preserve">Der Zugriff soll über eine Mobile-App sowie über den Browser auf eine Maintenance Page zur Einstellung und zum Monitoring des Systems umgesetzt werden.  Es sollen auch Status-Meldungen von den </w:t>
-      </w:r>
-      <w:proofErr w:type="spellStart"/>
-      <w:r>
-        <w:t>Minern</w:t>
-      </w:r>
-      <w:proofErr w:type="spellEnd"/>
-      <w:r>
-        <w:t xml:space="preserve"> als auch der PV-Anlage sowie des Stromspeichers angezeigt werden</w:t>
+        <w:t>Das Projektziel ist es, über einen Raspberry Pi 4 den Controller umzusetzen, welcher folglich im Headless-Mode (ohne Maus, Tastatur, Bildschirm) im 24/7 Betrieb läuft und über entsprechende APIs der Hersteller (PV-Steuermodul sowie Batterie-Speicher-Steuermodul) die nötigen Daten bzgl. Verfügbarer Leistung – sowie über die APIs der Mining-ASICs die nötigen Steuerbefehle bzgl. Anpassung der Hashrate – auswertet bzw. absetzt</w:t>
+      </w:r>
+    </w:p>
+    <w:p>
+      <w:r>
+        <w:t>Der Zugriff soll über eine Mobile-App sowie über den Browser auf eine Maintenance Page zur Einstellung und zum Monitoring des Systems umgesetzt werden.  Es sollen auch Status-Meldungen von den Minern als auch der PV-Anlage sowie des Stromspeichers angezeigt werden</w:t>
       </w:r>
     </w:p>
     <w:p>
@@ -9876,29 +9617,13 @@
       </w:pPr>
       <w:bookmarkStart w:id="34" w:name="_Toc157678187"/>
       <w:r>
-        <w:t xml:space="preserve">Kommunikationsfähigkeit: </w:t>
-      </w:r>
-      <w:proofErr w:type="spellStart"/>
-      <w:r>
-        <w:t>RasPi</w:t>
-      </w:r>
-      <w:proofErr w:type="spellEnd"/>
-      <w:r>
-        <w:t>-GCMC-Controller / Mining-Hardware / PV-Controller / Stromspeicher-Controller</w:t>
+        <w:t>Kommunikationsfähigkeit: RasPi-GCMC-Controller / Mining-Hardware / PV-Controller / Stromspeicher-Controller</w:t>
       </w:r>
       <w:bookmarkEnd w:id="34"/>
     </w:p>
     <w:p>
       <w:r>
-        <w:t xml:space="preserve">Es muss der Softwarecontroller mit den nötigen Interfaces zu den Systemkomponenten voll funktionsfähig auf dem </w:t>
-      </w:r>
-      <w:proofErr w:type="spellStart"/>
-      <w:r>
-        <w:t>RasPi</w:t>
-      </w:r>
-      <w:proofErr w:type="spellEnd"/>
-      <w:r>
-        <w:t xml:space="preserve"> umgesetzt werden.</w:t>
+        <w:t>Es muss der Softwarecontroller mit den nötigen Interfaces zu den Systemkomponenten voll funktionsfähig auf dem RasPi umgesetzt werden.</w:t>
       </w:r>
     </w:p>
     <w:p>
@@ -9928,15 +9653,7 @@
         <w:t>Es muss eine App m</w:t>
       </w:r>
       <w:r>
-        <w:t xml:space="preserve">it responsivem Design für mobile Endgeräte und Browser umgesetzt werden, über welche diverse Einstellungen vorgenommen- und das Monitoring des Systems dargestellt werden kann (Verbrauchskurve, </w:t>
-      </w:r>
-      <w:proofErr w:type="spellStart"/>
-      <w:r>
-        <w:t>geminte</w:t>
-      </w:r>
-      <w:proofErr w:type="spellEnd"/>
-      <w:r>
-        <w:t xml:space="preserve"> Crypto Tokens, Produktionsleistung, Ladestand Stromspeicher, etc.)</w:t>
+        <w:t>it responsivem Design für mobile Endgeräte und Browser umgesetzt werden, über welche diverse Einstellungen vorgenommen- und das Monitoring des Systems dargestellt werden kann (Verbrauchskurve, geminte Crypto Tokens, Produktionsleistung, Ladestand Stromspeicher, etc.)</w:t>
       </w:r>
     </w:p>
     <w:p>
@@ -9976,23 +9693,7 @@
     </w:p>
     <w:p>
       <w:r>
-        <w:t>Es soll eine Logik integriert werden, welche auf Basis von Jahreszeit (Produktionsleistung aufgrund des Sonnenstandes und der Sonnenstunden) und saisonaler Auslastung (Verbrauchsdaten im saisonalen Betrieb) einen Stellwert für eine optimale Wahl der Hashrates definiert. Es werden daher historische Daten verwendet um eine Vorhersage (</w:t>
-      </w:r>
-      <w:proofErr w:type="spellStart"/>
-      <w:r>
-        <w:t>predictive</w:t>
-      </w:r>
-      <w:proofErr w:type="spellEnd"/>
-      <w:r>
-        <w:t xml:space="preserve"> </w:t>
-      </w:r>
-      <w:proofErr w:type="spellStart"/>
-      <w:r>
-        <w:t>algorithm</w:t>
-      </w:r>
-      <w:proofErr w:type="spellEnd"/>
-      <w:r>
-        <w:t>) über Produktion und Verbrauch treffen zu können.</w:t>
+        <w:t>Es soll eine Logik integriert werden, welche auf Basis von Jahreszeit (Produktionsleistung aufgrund des Sonnenstandes und der Sonnenstunden) und saisonaler Auslastung (Verbrauchsdaten im saisonalen Betrieb) einen Stellwert für eine optimale Wahl der Hashrates definiert. Es werden daher historische Daten verwendet um eine Vorhersage (predictive algorithm) über Produktion und Verbrauch treffen zu können.</w:t>
       </w:r>
     </w:p>
     <w:p>
@@ -10001,31 +9702,7 @@
       </w:pPr>
       <w:bookmarkStart w:id="38" w:name="_Toc157678191"/>
       <w:r>
-        <w:t>Einbindung von ROI (</w:t>
-      </w:r>
-      <w:proofErr w:type="spellStart"/>
-      <w:r>
-        <w:t>return</w:t>
-      </w:r>
-      <w:proofErr w:type="spellEnd"/>
-      <w:r>
-        <w:t xml:space="preserve"> </w:t>
-      </w:r>
-      <w:proofErr w:type="spellStart"/>
-      <w:r>
-        <w:t>of</w:t>
-      </w:r>
-      <w:proofErr w:type="spellEnd"/>
-      <w:r>
-        <w:t xml:space="preserve"> </w:t>
-      </w:r>
-      <w:proofErr w:type="spellStart"/>
-      <w:r>
-        <w:t>investment</w:t>
-      </w:r>
-      <w:proofErr w:type="spellEnd"/>
-      <w:r>
-        <w:t>) Daten in die</w:t>
+        <w:t>Einbindung von ROI (return of investment) Daten in die</w:t>
       </w:r>
       <w:r>
         <w:t xml:space="preserve"> App auf Basis von Crypto-Kursen und Strompreisen</w:t>
@@ -10439,11 +10116,9 @@
           <w:numId w:val="11"/>
         </w:numPr>
       </w:pPr>
-      <w:proofErr w:type="gramStart"/>
       <w:r>
         <w:t>PV Controller</w:t>
       </w:r>
-      <w:proofErr w:type="gramEnd"/>
     </w:p>
     <w:p>
       <w:pPr>
@@ -10569,15 +10244,7 @@
         <w:t>ist, eine Anwendung für die Steuerung von sogenannten Mining-Asics zu programmieren, werden auch einige Anwendungen benötigt, in denen programmiert werden kann. Die IDEs (Integrated Development Environment)</w:t>
       </w:r>
       <w:r>
-        <w:t xml:space="preserve"> bieten dem Entwickler einige Tools, die bei der Programmierung direkt oder auch indirekt helfen. Mögliche Beispiele für Tools sind Texteditor mit Code-Autovervollständigung und Syntaxhervorhebung, Code-</w:t>
-      </w:r>
-      <w:proofErr w:type="spellStart"/>
-      <w:r>
-        <w:t>Compiling</w:t>
-      </w:r>
-      <w:proofErr w:type="spellEnd"/>
-      <w:r>
-        <w:t>, Projekt- und Dateiverwaltung und noch viele weitere.</w:t>
+        <w:t xml:space="preserve"> bieten dem Entwickler einige Tools, die bei der Programmierung direkt oder auch indirekt helfen. Mögliche Beispiele für Tools sind Texteditor mit Code-Autovervollständigung und Syntaxhervorhebung, Code-Compiling, Projekt- und Dateiverwaltung und noch viele weitere.</w:t>
       </w:r>
     </w:p>
     <w:p>
@@ -10599,60 +10266,20 @@
     </w:p>
     <w:p>
       <w:r>
-        <w:t xml:space="preserve">Die von Microsoft entwickelte IDE ist die Anlaufstelle, wenn es um die Umsetzung von C++-, C#-, J#-, Visual Basic- und .NET Projekten geht. Im Gegensatz zu andere bereits bestehende Programmierumgebungen bietet VS noch einen Compiler, Codeabschlusstools, grafische Designer sowie viele Weitere Quality </w:t>
-      </w:r>
-      <w:proofErr w:type="spellStart"/>
-      <w:r>
-        <w:t>of</w:t>
-      </w:r>
-      <w:proofErr w:type="spellEnd"/>
-      <w:r>
-        <w:t xml:space="preserve"> Life (</w:t>
-      </w:r>
-      <w:proofErr w:type="spellStart"/>
-      <w:r>
-        <w:t>QoL</w:t>
-      </w:r>
-      <w:proofErr w:type="spellEnd"/>
-      <w:r>
-        <w:t xml:space="preserve">) Features, welche den Entwickler dabei unterstützen, die Projektentwicklung so einfach wie möglich zu machen. </w:t>
-      </w:r>
-      <w:r>
-        <w:t xml:space="preserve">Durch die Möglichkeit weitere Pakete zu Visual Studio hinzuzufügen, bieten sich noch viele weitere Möglichkeiten, welche mit der Standardversion nicht möglich sind, z.B. Azure-, Python- und Node.js Entwicklung, Desktop bzw. Mobileentwicklung mit C++ oder auch direkt Spieleentwicklung mit Unity oder anderen ähnlichen </w:t>
-      </w:r>
-      <w:proofErr w:type="spellStart"/>
-      <w:r>
-        <w:t>Engines</w:t>
-      </w:r>
-      <w:proofErr w:type="spellEnd"/>
-      <w:r>
-        <w:t xml:space="preserve">. </w:t>
+        <w:t xml:space="preserve">Die von Microsoft entwickelte IDE ist die Anlaufstelle, wenn es um die Umsetzung von C++-, C#-, J#-, Visual Basic- und .NET Projekten geht. Im Gegensatz zu andere bereits bestehende Programmierumgebungen bietet VS noch einen Compiler, Codeabschlusstools, grafische Designer sowie viele Weitere Quality of Life (QoL) Features, welche den Entwickler dabei unterstützen, die Projektentwicklung so einfach wie möglich zu machen. </w:t>
+      </w:r>
+      <w:r>
+        <w:t xml:space="preserve">Durch die Möglichkeit weitere Pakete zu Visual Studio hinzuzufügen, bieten sich noch viele weitere Möglichkeiten, welche mit der Standardversion nicht möglich sind, z.B. Azure-, Python- und Node.js Entwicklung, Desktop bzw. Mobileentwicklung mit C++ oder auch direkt Spieleentwicklung mit Unity oder anderen ähnlichen Engines. </w:t>
       </w:r>
       <w:r>
         <w:br/>
-        <w:t xml:space="preserve">In diesem Projekt wird die Software für die Umsetzung der Webapp in .NET </w:t>
-      </w:r>
-      <w:proofErr w:type="spellStart"/>
-      <w:r>
-        <w:t>MudBlazor</w:t>
-      </w:r>
-      <w:proofErr w:type="spellEnd"/>
-      <w:r>
-        <w:t xml:space="preserve"> benutzt. </w:t>
+        <w:t xml:space="preserve">In diesem Projekt wird die Software für die Umsetzung der Webapp in .NET MudBlazor benutzt. </w:t>
       </w:r>
       <w:r>
         <w:br/>
       </w:r>
       <w:r>
-        <w:t>[</w:t>
-      </w:r>
-      <w:proofErr w:type="gramStart"/>
-      <w:r>
-        <w:t>VS Seite</w:t>
-      </w:r>
-      <w:proofErr w:type="gramEnd"/>
-      <w:r>
-        <w:t xml:space="preserve">] </w:t>
+        <w:t xml:space="preserve">[VS Seite] </w:t>
       </w:r>
     </w:p>
     <w:p>
@@ -10683,20 +10310,10 @@
         </w:numPr>
       </w:pPr>
       <w:bookmarkStart w:id="51" w:name="_Toc157678204"/>
-      <w:proofErr w:type="spellStart"/>
-      <w:r>
-        <w:t>Jetbrains</w:t>
-      </w:r>
-      <w:proofErr w:type="spellEnd"/>
-      <w:r>
-        <w:t xml:space="preserve"> </w:t>
-      </w:r>
-      <w:proofErr w:type="spellStart"/>
-      <w:r>
-        <w:t>PyCharm</w:t>
+      <w:r>
+        <w:t>Jetbrains PyCharm</w:t>
       </w:r>
       <w:bookmarkEnd w:id="51"/>
-      <w:proofErr w:type="spellEnd"/>
     </w:p>
     <w:p>
       <w:r>
@@ -10740,13 +10357,8 @@
         </w:numPr>
       </w:pPr>
       <w:r>
-        <w:t xml:space="preserve">Microsoft </w:t>
-      </w:r>
-      <w:proofErr w:type="spellStart"/>
-      <w:r>
-        <w:t>Powerpoint</w:t>
-      </w:r>
-      <w:proofErr w:type="spellEnd"/>
+        <w:t>Microsoft Powerpoint</w:t>
+      </w:r>
     </w:p>
     <w:p>
       <w:r>
@@ -10806,12 +10418,10 @@
         </w:numPr>
       </w:pPr>
       <w:bookmarkStart w:id="54" w:name="_Toc157678207"/>
-      <w:proofErr w:type="spellStart"/>
       <w:r>
         <w:t>Figma</w:t>
       </w:r>
       <w:bookmarkEnd w:id="54"/>
-      <w:proofErr w:type="spellEnd"/>
     </w:p>
     <w:p>
       <w:r>
@@ -10884,12 +10494,10 @@
         </w:numPr>
       </w:pPr>
       <w:bookmarkStart w:id="58" w:name="_Toc157678211"/>
-      <w:proofErr w:type="spellStart"/>
       <w:r>
         <w:t>Discord</w:t>
       </w:r>
       <w:bookmarkEnd w:id="58"/>
-      <w:proofErr w:type="spellEnd"/>
     </w:p>
     <w:p>
       <w:r>
@@ -10957,15 +10565,7 @@
         <w:t xml:space="preserve">st eine freie VPN (Virtual Private Network) Software, welche in dieser Arbeit dafür verwendet wird, eine sichere Verbindung zwischen einem Zweitnetzwerk, in dem die Hardware des Ferienhauskomplexes eingerichtet ist und unseren Endgeräten herzustellen. </w:t>
       </w:r>
       <w:r>
-        <w:t xml:space="preserve">Die </w:t>
-      </w:r>
-      <w:proofErr w:type="spellStart"/>
-      <w:r>
-        <w:t>Opensource</w:t>
-      </w:r>
-      <w:proofErr w:type="spellEnd"/>
-      <w:r>
-        <w:t xml:space="preserve"> Software glänzt mit </w:t>
+        <w:t xml:space="preserve">Die Opensource Software glänzt mit </w:t>
       </w:r>
       <w:r>
         <w:t xml:space="preserve">ihren </w:t>
@@ -11046,13 +10646,8 @@
         <w:t xml:space="preserve"> </w:t>
       </w:r>
       <w:bookmarkStart w:id="64" w:name="_Toc157678217"/>
-      <w:proofErr w:type="spellStart"/>
-      <w:r>
-        <w:t>EndeavourOS</w:t>
-      </w:r>
-      <w:proofErr w:type="spellEnd"/>
-      <w:r>
-        <w:t xml:space="preserve"> „Galileo“</w:t>
+      <w:r>
+        <w:t>EndeavourOS „Galileo“</w:t>
       </w:r>
       <w:bookmarkEnd w:id="64"/>
     </w:p>
@@ -11085,12 +10680,10 @@
         </w:numPr>
       </w:pPr>
       <w:bookmarkStart w:id="66" w:name="_Toc157678219"/>
-      <w:proofErr w:type="spellStart"/>
       <w:r>
         <w:t>Git</w:t>
       </w:r>
       <w:bookmarkEnd w:id="66"/>
-      <w:proofErr w:type="spellEnd"/>
     </w:p>
     <w:p>
       <w:r>
@@ -11220,12 +10813,10 @@
         <w:pStyle w:val="berschrift1"/>
       </w:pPr>
       <w:bookmarkStart w:id="74" w:name="_Toc157678227"/>
-      <w:proofErr w:type="spellStart"/>
       <w:r>
         <w:t>InfluxDB</w:t>
       </w:r>
       <w:bookmarkEnd w:id="74"/>
-      <w:proofErr w:type="spellEnd"/>
     </w:p>
     <w:p>
       <w:r>
@@ -11271,12 +10862,10 @@
         <w:pStyle w:val="berschrift1"/>
       </w:pPr>
       <w:bookmarkStart w:id="77" w:name="_Toc157678230"/>
-      <w:proofErr w:type="spellStart"/>
       <w:r>
         <w:t>Blazor</w:t>
       </w:r>
       <w:bookmarkEnd w:id="77"/>
-      <w:proofErr w:type="spellEnd"/>
     </w:p>
     <w:p>
       <w:r>
@@ -11288,13 +10877,24 @@
         <w:pStyle w:val="berschrift1"/>
       </w:pPr>
       <w:bookmarkStart w:id="78" w:name="_Toc157678231"/>
-      <w:proofErr w:type="spellStart"/>
       <w:r>
         <w:lastRenderedPageBreak/>
         <w:t>MudBlazor</w:t>
       </w:r>
       <w:bookmarkEnd w:id="78"/>
-      <w:proofErr w:type="spellEnd"/>
+    </w:p>
+    <w:p>
+      <w:r>
+        <w:t>…</w:t>
+      </w:r>
+    </w:p>
+    <w:p>
+      <w:pPr>
+        <w:pStyle w:val="berschrift1"/>
+      </w:pPr>
+      <w:r>
+        <w:t>Swagger</w:t>
+      </w:r>
     </w:p>
     <w:p>
       <w:r>
@@ -11359,12 +10959,10 @@
         </w:numPr>
       </w:pPr>
       <w:bookmarkStart w:id="82" w:name="_Toc157678235"/>
-      <w:proofErr w:type="spellStart"/>
       <w:r>
         <w:t>Whatsminer</w:t>
       </w:r>
       <w:bookmarkEnd w:id="82"/>
-      <w:proofErr w:type="spellEnd"/>
     </w:p>
     <w:p>
       <w:r>
@@ -11380,12 +10978,10 @@
         </w:numPr>
       </w:pPr>
       <w:bookmarkStart w:id="83" w:name="_Toc157678236"/>
-      <w:proofErr w:type="spellStart"/>
       <w:r>
         <w:t>Antminer</w:t>
       </w:r>
       <w:bookmarkEnd w:id="83"/>
-      <w:proofErr w:type="spellEnd"/>
     </w:p>
     <w:p>
       <w:r>
@@ -11488,14 +11084,9 @@
       </w:pPr>
       <w:bookmarkStart w:id="88" w:name="_Toc157678241"/>
       <w:r>
-        <w:t xml:space="preserve">[ </w:t>
-      </w:r>
-      <w:proofErr w:type="gramStart"/>
-      <w:r>
-        <w:t>Einleitung ]</w:t>
+        <w:t>[ Einleitung ]</w:t>
       </w:r>
       <w:bookmarkEnd w:id="88"/>
-      <w:proofErr w:type="gramEnd"/>
     </w:p>
     <w:p>
       <w:pPr>
@@ -11606,15 +11197,7 @@
         <w:t xml:space="preserve"> </w:t>
       </w:r>
       <w:r>
-        <w:t>Zudem wurde Fronius mit zahlreichen Leistungen wie dem Österreichischen Staatspreis für Umwelt- und Energietechnologie (2007) und dem Intersolar Award (</w:t>
-      </w:r>
-      <w:proofErr w:type="spellStart"/>
-      <w:r>
-        <w:t>Symo</w:t>
-      </w:r>
-      <w:proofErr w:type="spellEnd"/>
-      <w:r>
-        <w:t xml:space="preserve"> GEN24 Plus, 2020) ausgezeichnet [Fronius, Zugriff: 22.01.2024].</w:t>
+        <w:t>Zudem wurde Fronius mit zahlreichen Leistungen wie dem Österreichischen Staatspreis für Umwelt- und Energietechnologie (2007) und dem Intersolar Award (Symo GEN24 Plus, 2020) ausgezeichnet [Fronius, Zugriff: 22.01.2024].</w:t>
       </w:r>
     </w:p>
     <w:p>
@@ -11651,15 +11234,7 @@
         <w:t xml:space="preserve"> </w:t>
       </w:r>
       <w:r>
-        <w:t xml:space="preserve">[Bundesverband </w:t>
-      </w:r>
-      <w:proofErr w:type="spellStart"/>
-      <w:r>
-        <w:t>Photovoltaic</w:t>
-      </w:r>
-      <w:proofErr w:type="spellEnd"/>
-      <w:r>
-        <w:t xml:space="preserve"> </w:t>
+        <w:t xml:space="preserve">[Bundesverband Photovoltaic </w:t>
       </w:r>
       <w:r>
         <w:lastRenderedPageBreak/>
@@ -11671,15 +11246,7 @@
     </w:p>
     <w:p>
       <w:r>
-        <w:t xml:space="preserve">Grundsätzlich sind zum aktuellen Stand zwei Batteriearten auf den Markt verbreitet. Sowohl </w:t>
-      </w:r>
-      <w:proofErr w:type="gramStart"/>
-      <w:r>
-        <w:t>Lithium-Ionen-Batterien,</w:t>
-      </w:r>
-      <w:proofErr w:type="gramEnd"/>
-      <w:r>
-        <w:t xml:space="preserve"> als auch Natrium-Ionen-Batterien werden zum Großteil verwendet. Beide Arten haben</w:t>
+        <w:t>Grundsätzlich sind zum aktuellen Stand zwei Batteriearten auf den Markt verbreitet. Sowohl Lithium-Ionen-Batterien, als auch Natrium-Ionen-Batterien werden zum Großteil verwendet. Beide Arten haben</w:t>
       </w:r>
       <w:r>
         <w:t xml:space="preserve"> verschiedene Vorteile</w:t>
@@ -11717,29 +11284,13 @@
         <w:t>potenzielles</w:t>
       </w:r>
       <w:r>
-        <w:t xml:space="preserve"> Problem stellt eine mögliche Überhitzung da, zu der es </w:t>
-      </w:r>
-      <w:proofErr w:type="gramStart"/>
-      <w:r>
-        <w:t>potentiell</w:t>
-      </w:r>
-      <w:proofErr w:type="gramEnd"/>
-      <w:r>
-        <w:t xml:space="preserve"> bei Speicherüberladung kommen kann. In modernen Batterien wird mögliche Überhitzung allerdings schon aktiv durch intelligente Ladesysteme vorgebeugt</w:t>
+        <w:t xml:space="preserve"> Problem stellt eine mögliche Überhitzung da, zu der es potentiell bei Speicherüberladung kommen kann. In modernen Batterien wird mögliche Überhitzung allerdings schon aktiv durch intelligente Ladesysteme vorgebeugt</w:t>
       </w:r>
       <w:r>
         <w:t xml:space="preserve"> [Verbund AG, Zugriff: 18.12.2023], [</w:t>
       </w:r>
       <w:r>
-        <w:t xml:space="preserve">Bundesverband </w:t>
-      </w:r>
-      <w:proofErr w:type="spellStart"/>
-      <w:r>
-        <w:t>Photovoltaic</w:t>
-      </w:r>
-      <w:proofErr w:type="spellEnd"/>
-      <w:r>
-        <w:t xml:space="preserve"> Austria, Zugriff: 18.12.2023</w:t>
+        <w:t>Bundesverband Photovoltaic Austria, Zugriff: 18.12.2023</w:t>
       </w:r>
       <w:r>
         <w:t>].</w:t>
@@ -11786,15 +11337,7 @@
         <w:t xml:space="preserve"> ist, dass Natrium-Ionen-Batterien recht groß und schwer sind, weswegen sie einen dementsprechend passenden Platz brauchen, um installiert zu werden</w:t>
       </w:r>
       <w:r>
-        <w:t xml:space="preserve"> [Bundesverband </w:t>
-      </w:r>
-      <w:proofErr w:type="spellStart"/>
-      <w:r>
-        <w:t>Photovoltaic</w:t>
-      </w:r>
-      <w:proofErr w:type="spellEnd"/>
-      <w:r>
-        <w:t xml:space="preserve"> Austria, Zugriff: 18.12.2023], [Energieheld Schweiz, Zugriff: 18.12.2023]</w:t>
+        <w:t xml:space="preserve"> [Bundesverband Photovoltaic Austria, Zugriff: 18.12.2023], [Energieheld Schweiz, Zugriff: 18.12.2023]</w:t>
       </w:r>
       <w:r>
         <w:t>.</w:t>
@@ -11850,40 +11393,14 @@
         <w:pStyle w:val="berschrift3"/>
       </w:pPr>
       <w:bookmarkStart w:id="96" w:name="_Toc157678248"/>
-      <w:proofErr w:type="spellStart"/>
-      <w:r>
-        <w:t>Bitmain</w:t>
-      </w:r>
-      <w:proofErr w:type="spellEnd"/>
-      <w:r>
-        <w:t xml:space="preserve"> </w:t>
-      </w:r>
-      <w:proofErr w:type="spellStart"/>
-      <w:r>
-        <w:t>Whatsminer</w:t>
+      <w:r>
+        <w:t>Bitmain Whatsminer</w:t>
       </w:r>
       <w:bookmarkEnd w:id="96"/>
-      <w:proofErr w:type="spellEnd"/>
-    </w:p>
-    <w:p>
-      <w:r>
-        <w:t>Die „</w:t>
-      </w:r>
-      <w:proofErr w:type="spellStart"/>
-      <w:r>
-        <w:t>Whatsminer</w:t>
-      </w:r>
-      <w:proofErr w:type="spellEnd"/>
-      <w:r>
-        <w:t xml:space="preserve">“ Geräte des weltweit agierenden chinesischen Herstellers </w:t>
-      </w:r>
-      <w:proofErr w:type="spellStart"/>
-      <w:r>
-        <w:t>Bitmain</w:t>
-      </w:r>
-      <w:proofErr w:type="spellEnd"/>
-      <w:r>
-        <w:t xml:space="preserve"> benutzen </w:t>
+    </w:p>
+    <w:p>
+      <w:r>
+        <w:t xml:space="preserve">Die „Whatsminer“ Geräte des weltweit agierenden chinesischen Herstellers Bitmain benutzen </w:t>
       </w:r>
       <w:r>
         <w:t xml:space="preserve">eine einheitliche API mit der </w:t>
@@ -11900,15 +11417,7 @@
     </w:p>
     <w:p>
       <w:r>
-        <w:t>Bevor die API vollständig benutzt werden kann, müssen erst ein paar wenige Schritte befolgt werden. Per Default ist nämlich das Schreibrecht deaktiviert und es muss über das Hersteller Tool „</w:t>
-      </w:r>
-      <w:proofErr w:type="spellStart"/>
-      <w:r>
-        <w:t>WhatminerTool</w:t>
-      </w:r>
-      <w:proofErr w:type="spellEnd"/>
-      <w:r>
-        <w:t xml:space="preserve">“ aktiviert werden. Hierfür ist es notwendig das </w:t>
+        <w:t xml:space="preserve">Bevor die API vollständig benutzt werden kann, müssen erst ein paar wenige Schritte befolgt werden. Per Default ist nämlich das Schreibrecht deaktiviert und es muss über das Hersteller Tool „WhatminerTool“ aktiviert werden. Hierfür ist es notwendig das </w:t>
       </w:r>
       <w:r>
         <w:t>Standardpasswort</w:t>
@@ -11969,37 +11478,16 @@
       <w:r>
         <w:t xml:space="preserve">Abbildung </w:t>
       </w:r>
-      <w:r>
-        <w:fldChar w:fldCharType="begin"/>
-      </w:r>
-      <w:r>
-        <w:instrText xml:space="preserve"> SEQ Abbildung \* ARABIC </w:instrText>
-      </w:r>
-      <w:r>
-        <w:fldChar w:fldCharType="separate"/>
-      </w:r>
-      <w:r>
-        <w:rPr>
-          <w:noProof/>
-        </w:rPr>
-        <w:t>1</w:t>
-      </w:r>
-      <w:r>
-        <w:rPr>
-          <w:noProof/>
-        </w:rPr>
-        <w:fldChar w:fldCharType="end"/>
-      </w:r>
-      <w:r>
-        <w:t xml:space="preserve">: Aktivierung API in </w:t>
-      </w:r>
-      <w:proofErr w:type="spellStart"/>
-      <w:r>
-        <w:t>Whatminer</w:t>
-      </w:r>
-      <w:proofErr w:type="spellEnd"/>
-      <w:r>
-        <w:t xml:space="preserve"> Tool</w:t>
+      <w:fldSimple w:instr=" SEQ Abbildung \* ARABIC ">
+        <w:r>
+          <w:rPr>
+            <w:noProof/>
+          </w:rPr>
+          <w:t>1</w:t>
+        </w:r>
+      </w:fldSimple>
+      <w:r>
+        <w:t>: Aktivierung API in Whatminer Tool</w:t>
       </w:r>
     </w:p>
     <w:p>
@@ -12087,27 +11575,14 @@
       <w:r>
         <w:t xml:space="preserve">Abbildung </w:t>
       </w:r>
-      <w:r>
-        <w:fldChar w:fldCharType="begin"/>
-      </w:r>
-      <w:r>
-        <w:instrText xml:space="preserve"> SEQ Abbildung \* ARABIC </w:instrText>
-      </w:r>
-      <w:r>
-        <w:fldChar w:fldCharType="separate"/>
-      </w:r>
-      <w:r>
-        <w:rPr>
-          <w:noProof/>
-        </w:rPr>
-        <w:t>2</w:t>
-      </w:r>
-      <w:r>
-        <w:rPr>
-          <w:noProof/>
-        </w:rPr>
-        <w:fldChar w:fldCharType="end"/>
-      </w:r>
+      <w:fldSimple w:instr=" SEQ Abbildung \* ARABIC ">
+        <w:r>
+          <w:rPr>
+            <w:noProof/>
+          </w:rPr>
+          <w:t>2</w:t>
+        </w:r>
+      </w:fldSimple>
       <w:r>
         <w:t>: API eingeschaltet</w:t>
       </w:r>
@@ -12115,31 +11590,7 @@
     <w:p/>
     <w:p>
       <w:r>
-        <w:t>Nun sollte auf die API über die IP des Miners sowie dem Port 4028 zugegriffen werden können. Es ist zu beachten, dass wenn eine Verbindung zu dem Port aufgebaut wird und der Miner innerhalb von zehn Sekunden keine Daten erhält, dass die Verbindung automatisch geschlossen wird. Für die Write-Funktionen wird außerdem ein Token benötigt, welcher über den API-</w:t>
-      </w:r>
-      <w:proofErr w:type="spellStart"/>
-      <w:r>
-        <w:t>Endpoint</w:t>
-      </w:r>
-      <w:proofErr w:type="spellEnd"/>
-      <w:r>
-        <w:t xml:space="preserve"> „</w:t>
-      </w:r>
-      <w:proofErr w:type="spellStart"/>
-      <w:r>
-        <w:t>get_token</w:t>
-      </w:r>
-      <w:proofErr w:type="spellEnd"/>
-      <w:r>
-        <w:t xml:space="preserve">“ angefragt werden kann. Dieser hält für 30 Minuten und muss für weitere Anfragen nach Ablauf erneuert werden. Ein Miner kann gleichzeitig bis zu 16 IP-Clients gleichzeitig </w:t>
-      </w:r>
-      <w:proofErr w:type="gramStart"/>
-      <w:r>
-        <w:t>haben</w:t>
-      </w:r>
-      <w:proofErr w:type="gramEnd"/>
-      <w:r>
-        <w:t xml:space="preserve"> wobei jeder Client gleichzeitig bis zu 32 Tokens haben kann.</w:t>
+        <w:t>Nun sollte auf die API über die IP des Miners sowie dem Port 4028 zugegriffen werden können. Es ist zu beachten, dass wenn eine Verbindung zu dem Port aufgebaut wird und der Miner innerhalb von zehn Sekunden keine Daten erhält, dass die Verbindung automatisch geschlossen wird. Für die Write-Funktionen wird außerdem ein Token benötigt, welcher über den API-Endpoint „get_token“ angefragt werden kann. Dieser hält für 30 Minuten und muss für weitere Anfragen nach Ablauf erneuert werden. Ein Miner kann gleichzeitig bis zu 16 IP-Clients gleichzeitig haben wobei jeder Client gleichzeitig bis zu 32 Tokens haben kann.</w:t>
       </w:r>
     </w:p>
     <w:p>
@@ -12209,15 +11660,7 @@
         <w:jc w:val="left"/>
       </w:pPr>
       <w:r>
-        <w:t xml:space="preserve">[Bundesverband </w:t>
-      </w:r>
-      <w:proofErr w:type="spellStart"/>
-      <w:r>
-        <w:t>Photovoltaic</w:t>
-      </w:r>
-      <w:proofErr w:type="spellEnd"/>
-      <w:r>
-        <w:t xml:space="preserve"> Austria, Zugriff: 18.12.2023]: </w:t>
+        <w:t xml:space="preserve">[Bundesverband Photovoltaic Austria, Zugriff: 18.12.2023]: </w:t>
       </w:r>
       <w:hyperlink r:id="rId12" w:history="1">
         <w:r>
@@ -12392,14 +11835,9 @@
       <w:bookmarkStart w:id="100" w:name="_Toc157678252"/>
       <w:r>
         <w:lastRenderedPageBreak/>
-        <w:t xml:space="preserve">[ </w:t>
-      </w:r>
-      <w:proofErr w:type="gramStart"/>
-      <w:r>
-        <w:t>Selbstständigkeitserklärung ]</w:t>
+        <w:t>[ Selbstständigkeitserklärung ]</w:t>
       </w:r>
       <w:bookmarkEnd w:id="100"/>
-      <w:proofErr w:type="gramEnd"/>
     </w:p>
     <w:sectPr>
       <w:headerReference w:type="default" r:id="rId18"/>

</xml_diff>

<commit_message>
Select Edit, Edit All, Miner und aktueller Hashrate Median (Dashboard) aus Datenbank
</commit_message>
<xml_diff>
--- a/Dokumentation.docx
+++ b/Dokumentation.docx
@@ -10909,6 +10909,62 @@
           <w:numId w:val="2"/>
         </w:numPr>
       </w:pPr>
+      <w:r>
+        <w:t>Nuget’s</w:t>
+      </w:r>
+    </w:p>
+    <w:p>
+      <w:r>
+        <w:t>…</w:t>
+      </w:r>
+    </w:p>
+    <w:p>
+      <w:pPr>
+        <w:pStyle w:val="berschrift1"/>
+      </w:pPr>
+      <w:r>
+        <w:t>Newtonsoft.Json</w:t>
+      </w:r>
+    </w:p>
+    <w:p>
+      <w:r>
+        <w:t>…</w:t>
+      </w:r>
+    </w:p>
+    <w:p>
+      <w:pPr>
+        <w:pStyle w:val="berschrift1"/>
+      </w:pPr>
+      <w:r>
+        <w:t>MongoDB Driver</w:t>
+      </w:r>
+    </w:p>
+    <w:p>
+      <w:r>
+        <w:t>…</w:t>
+      </w:r>
+    </w:p>
+    <w:p>
+      <w:pPr>
+        <w:pStyle w:val="berschrift1"/>
+      </w:pPr>
+      <w:r>
+        <w:t>Asp.Net.Cors</w:t>
+      </w:r>
+    </w:p>
+    <w:p>
+      <w:r>
+        <w:t>…</w:t>
+      </w:r>
+    </w:p>
+    <w:p>
+      <w:pPr>
+        <w:pStyle w:val="berschrift1"/>
+        <w:numPr>
+          <w:ilvl w:val="1"/>
+          <w:numId w:val="2"/>
+        </w:numPr>
+      </w:pPr>
       <w:bookmarkStart w:id="79" w:name="_Toc157678232"/>
       <w:r>
         <w:t>Systemkomponenten</w:t>
@@ -10994,6 +11050,7 @@
       </w:pPr>
       <w:bookmarkStart w:id="84" w:name="_Toc157678237"/>
       <w:r>
+        <w:lastRenderedPageBreak/>
         <w:t>Weitere Komponenten</w:t>
       </w:r>
       <w:bookmarkEnd w:id="84"/>

</xml_diff>

<commit_message>
Usersettings API Use on Website, Dark/Lightmode funktioniert, Colorpicker wird in DB gespeichert
</commit_message>
<xml_diff>
--- a/Dokumentation.docx
+++ b/Dokumentation.docx
@@ -135,7 +135,31 @@
           <w:szCs w:val="28"/>
           <w:shd w:val="clear" w:color="auto" w:fill="FFFFFF"/>
         </w:rPr>
-        <w:t xml:space="preserve"> InfluxDB und MongoDB</w:t>
+        <w:t xml:space="preserve"> </w:t>
+      </w:r>
+      <w:proofErr w:type="spellStart"/>
+      <w:r>
+        <w:rPr>
+          <w:rStyle w:val="normaltextrun"/>
+          <w:rFonts w:cs="Arial"/>
+          <w:bCs/>
+          <w:color w:val="000000"/>
+          <w:szCs w:val="28"/>
+          <w:shd w:val="clear" w:color="auto" w:fill="FFFFFF"/>
+        </w:rPr>
+        <w:t>InfluxDB</w:t>
+      </w:r>
+      <w:proofErr w:type="spellEnd"/>
+      <w:r>
+        <w:rPr>
+          <w:rStyle w:val="normaltextrun"/>
+          <w:rFonts w:cs="Arial"/>
+          <w:bCs/>
+          <w:color w:val="000000"/>
+          <w:szCs w:val="28"/>
+          <w:shd w:val="clear" w:color="auto" w:fill="FFFFFF"/>
+        </w:rPr>
+        <w:t xml:space="preserve"> und MongoDB</w:t>
       </w:r>
       <w:bookmarkEnd w:id="1"/>
       <w:bookmarkEnd w:id="2"/>
@@ -421,13 +445,37 @@
         <w:t xml:space="preserve">Mining Asics </w:t>
       </w:r>
       <w:r>
-        <w:t xml:space="preserve">der Marke Whatsminer und Antminer </w:t>
+        <w:t xml:space="preserve">der Marke </w:t>
+      </w:r>
+      <w:proofErr w:type="spellStart"/>
+      <w:r>
+        <w:t>Whatsminer</w:t>
+      </w:r>
+      <w:proofErr w:type="spellEnd"/>
+      <w:r>
+        <w:t xml:space="preserve"> und </w:t>
+      </w:r>
+      <w:proofErr w:type="spellStart"/>
+      <w:r>
+        <w:t>Antminer</w:t>
+      </w:r>
+      <w:proofErr w:type="spellEnd"/>
+      <w:r>
+        <w:t xml:space="preserve"> </w:t>
       </w:r>
       <w:r>
         <w:t xml:space="preserve">bietet. Ebenfalls soll es eine Möglichkeit geben, die Rechner manuell zu konfigurieren und </w:t>
       </w:r>
       <w:r>
-        <w:t>die Hashrate von jeden einzelnen sowie von allen Geräten gleichzeitig verändern zu können</w:t>
+        <w:t xml:space="preserve">die </w:t>
+      </w:r>
+      <w:proofErr w:type="spellStart"/>
+      <w:r>
+        <w:t>Hashrate</w:t>
+      </w:r>
+      <w:proofErr w:type="spellEnd"/>
+      <w:r>
+        <w:t xml:space="preserve"> von jeden einzelnen sowie von allen Geräten gleichzeitig verändern zu können</w:t>
       </w:r>
       <w:r>
         <w:t>….</w:t>
@@ -470,19 +518,89 @@
         <w:rPr>
           <w:lang w:val="en-US"/>
         </w:rPr>
-        <w:t>, which records data from a planned PV system with associated electricity storage and based on the data read, offers automatic control of the mining asics from Whatsminer and Antminer provided to us</w:t>
-      </w:r>
+        <w:t xml:space="preserve">, which records data from a planned PV system with associated electricity storage and based on the data read, offers automatic control of the mining </w:t>
+      </w:r>
+      <w:proofErr w:type="spellStart"/>
       <w:r>
         <w:rPr>
           <w:lang w:val="en-US"/>
         </w:rPr>
+        <w:t>asics</w:t>
+      </w:r>
+      <w:proofErr w:type="spellEnd"/>
+      <w:r>
+        <w:rPr>
+          <w:lang w:val="en-US"/>
+        </w:rPr>
+        <w:t xml:space="preserve"> from </w:t>
+      </w:r>
+      <w:proofErr w:type="spellStart"/>
+      <w:r>
+        <w:rPr>
+          <w:lang w:val="en-US"/>
+        </w:rPr>
+        <w:t>Whatsminer</w:t>
+      </w:r>
+      <w:proofErr w:type="spellEnd"/>
+      <w:r>
+        <w:rPr>
+          <w:lang w:val="en-US"/>
+        </w:rPr>
+        <w:t xml:space="preserve"> and </w:t>
+      </w:r>
+      <w:proofErr w:type="spellStart"/>
+      <w:r>
+        <w:rPr>
+          <w:lang w:val="en-US"/>
+        </w:rPr>
+        <w:t>Antminer</w:t>
+      </w:r>
+      <w:proofErr w:type="spellEnd"/>
+      <w:r>
+        <w:rPr>
+          <w:lang w:val="en-US"/>
+        </w:rPr>
+        <w:t xml:space="preserve"> provided to us</w:t>
+      </w:r>
+      <w:r>
+        <w:rPr>
+          <w:lang w:val="en-US"/>
+        </w:rPr>
         <w:t xml:space="preserve">. </w:t>
       </w:r>
       <w:r>
         <w:rPr>
           <w:lang w:val="en-US"/>
         </w:rPr>
-        <w:t>here should also be an option to configure the miners manually and to be able to change the hashrate of each individual and all devices at the same time</w:t>
+        <w:t xml:space="preserve">here should also be an option to configure the miners manually and to be able to change the </w:t>
+      </w:r>
+      <w:proofErr w:type="spellStart"/>
+      <w:r>
+        <w:rPr>
+          <w:lang w:val="en-US"/>
+        </w:rPr>
+        <w:t>hashrate</w:t>
+      </w:r>
+      <w:proofErr w:type="spellEnd"/>
+      <w:r>
+        <w:rPr>
+          <w:lang w:val="en-US"/>
+        </w:rPr>
+        <w:t xml:space="preserve"> of </w:t>
+      </w:r>
+      <w:proofErr w:type="gramStart"/>
+      <w:r>
+        <w:rPr>
+          <w:lang w:val="en-US"/>
+        </w:rPr>
+        <w:t>each individual</w:t>
+      </w:r>
+      <w:proofErr w:type="gramEnd"/>
+      <w:r>
+        <w:rPr>
+          <w:lang w:val="en-US"/>
+        </w:rPr>
+        <w:t xml:space="preserve"> and all devices at the same time</w:t>
       </w:r>
       <w:r>
         <w:rPr>
@@ -721,7 +839,21 @@
               <w:rPr>
                 <w:lang w:val="de-DE"/>
               </w:rPr>
-              <w:t xml:space="preserve">r Software, welche auf einem handelsüblichen RasPi </w:t>
+              <w:t xml:space="preserve">r Software, welche auf einem handelsüblichen </w:t>
+            </w:r>
+            <w:proofErr w:type="spellStart"/>
+            <w:r>
+              <w:rPr>
+                <w:lang w:val="de-DE"/>
+              </w:rPr>
+              <w:t>RasPi</w:t>
+            </w:r>
+            <w:proofErr w:type="spellEnd"/>
+            <w:r>
+              <w:rPr>
+                <w:lang w:val="de-DE"/>
+              </w:rPr>
+              <w:t xml:space="preserve"> </w:t>
             </w:r>
             <w:r>
               <w:t>zu</w:t>
@@ -780,7 +912,21 @@
               <w:rPr>
                 <w:lang w:val="de-DE"/>
               </w:rPr>
-              <w:t>Die intelligente und adaptive Steuerung der Hashrate der Mining-Hardware ba</w:t>
+              <w:t xml:space="preserve">Die intelligente und adaptive Steuerung der </w:t>
+            </w:r>
+            <w:proofErr w:type="spellStart"/>
+            <w:r>
+              <w:rPr>
+                <w:lang w:val="de-DE"/>
+              </w:rPr>
+              <w:t>Hashrate</w:t>
+            </w:r>
+            <w:proofErr w:type="spellEnd"/>
+            <w:r>
+              <w:rPr>
+                <w:lang w:val="de-DE"/>
+              </w:rPr>
+              <w:t xml:space="preserve"> der Mining-Hardware ba</w:t>
             </w:r>
             <w:r>
               <w:rPr>
@@ -1299,7 +1445,25 @@
           <w:kern w:val="0"/>
           <w:szCs w:val="24"/>
         </w:rPr>
-        <w:t>Die unterfertigten Kandidaten haben gemäß § 34 (3) SchUG in Verbindung mit § 22</w:t>
+        <w:t xml:space="preserve">Die unterfertigten Kandidaten haben gemäß § 34 (3) </w:t>
+      </w:r>
+      <w:proofErr w:type="spellStart"/>
+      <w:r>
+        <w:rPr>
+          <w:rFonts w:eastAsia="ArialMT" w:cs="Arial"/>
+          <w:kern w:val="0"/>
+          <w:szCs w:val="24"/>
+        </w:rPr>
+        <w:t>SchUG</w:t>
+      </w:r>
+      <w:proofErr w:type="spellEnd"/>
+      <w:r>
+        <w:rPr>
+          <w:rFonts w:eastAsia="ArialMT" w:cs="Arial"/>
+          <w:kern w:val="0"/>
+          <w:szCs w:val="24"/>
+        </w:rPr>
+        <w:t xml:space="preserve"> in Verbindung mit § 22</w:t>
       </w:r>
     </w:p>
     <w:p>
@@ -1320,7 +1484,43 @@
           <w:kern w:val="0"/>
           <w:szCs w:val="24"/>
         </w:rPr>
-        <w:t>(1) Zi. 3 lit. b der Verordnung Uber die abschließenden Prüfungen in den</w:t>
+        <w:t xml:space="preserve">(1) </w:t>
+      </w:r>
+      <w:proofErr w:type="spellStart"/>
+      <w:r>
+        <w:rPr>
+          <w:rFonts w:eastAsia="ArialMT" w:cs="Arial"/>
+          <w:kern w:val="0"/>
+          <w:szCs w:val="24"/>
+        </w:rPr>
+        <w:t>Zi</w:t>
+      </w:r>
+      <w:proofErr w:type="spellEnd"/>
+      <w:r>
+        <w:rPr>
+          <w:rFonts w:eastAsia="ArialMT" w:cs="Arial"/>
+          <w:kern w:val="0"/>
+          <w:szCs w:val="24"/>
+        </w:rPr>
+        <w:t xml:space="preserve">. 3 </w:t>
+      </w:r>
+      <w:proofErr w:type="spellStart"/>
+      <w:r>
+        <w:rPr>
+          <w:rFonts w:eastAsia="ArialMT" w:cs="Arial"/>
+          <w:kern w:val="0"/>
+          <w:szCs w:val="24"/>
+        </w:rPr>
+        <w:t>lit</w:t>
+      </w:r>
+      <w:proofErr w:type="spellEnd"/>
+      <w:r>
+        <w:rPr>
+          <w:rFonts w:eastAsia="ArialMT" w:cs="Arial"/>
+          <w:kern w:val="0"/>
+          <w:szCs w:val="24"/>
+        </w:rPr>
+        <w:t>. b der Verordnung Uber die abschließenden Prüfungen in den</w:t>
       </w:r>
     </w:p>
     <w:p>
@@ -1628,6 +1828,7 @@
                 <w:szCs w:val="28"/>
               </w:rPr>
             </w:pPr>
+            <w:proofErr w:type="spellStart"/>
             <w:r>
               <w:rPr>
                 <w:rFonts w:cs="Arial"/>
@@ -1635,7 +1836,17 @@
                 <w:sz w:val="28"/>
                 <w:szCs w:val="28"/>
               </w:rPr>
-              <w:t>Kanditaten / Kandidatinnen</w:t>
+              <w:t>Kanditaten</w:t>
+            </w:r>
+            <w:proofErr w:type="spellEnd"/>
+            <w:r>
+              <w:rPr>
+                <w:rFonts w:cs="Arial"/>
+                <w:kern w:val="0"/>
+                <w:sz w:val="28"/>
+                <w:szCs w:val="28"/>
+              </w:rPr>
+              <w:t xml:space="preserve"> / Kandidatinnen</w:t>
             </w:r>
           </w:p>
         </w:tc>
@@ -9467,8 +9678,13 @@
       </w:pPr>
       <w:r>
         <w:lastRenderedPageBreak/>
-        <w:t>[ Abbildungsverzeichnis ]</w:t>
-      </w:r>
+        <w:t xml:space="preserve">[ </w:t>
+      </w:r>
+      <w:proofErr w:type="gramStart"/>
+      <w:r>
+        <w:t>Abbildungsverzeichnis ]</w:t>
+      </w:r>
+      <w:proofErr w:type="gramEnd"/>
       <w:r>
         <w:br w:type="page"/>
       </w:r>
@@ -9484,9 +9700,14 @@
       <w:bookmarkStart w:id="26" w:name="_Toc157678179"/>
       <w:r>
         <w:lastRenderedPageBreak/>
-        <w:t>[ Planung ]</w:t>
+        <w:t xml:space="preserve">[ </w:t>
+      </w:r>
+      <w:proofErr w:type="gramStart"/>
+      <w:r>
+        <w:t>Planung ]</w:t>
       </w:r>
       <w:bookmarkEnd w:id="26"/>
+      <w:proofErr w:type="gramEnd"/>
     </w:p>
     <w:p>
       <w:pPr>
@@ -9563,12 +9784,36 @@
     </w:p>
     <w:p>
       <w:r>
-        <w:t>Das Projektziel ist es, über einen Raspberry Pi 4 den Controller umzusetzen, welcher folglich im Headless-Mode (ohne Maus, Tastatur, Bildschirm) im 24/7 Betrieb läuft und über entsprechende APIs der Hersteller (PV-Steuermodul sowie Batterie-Speicher-Steuermodul) die nötigen Daten bzgl. Verfügbarer Leistung – sowie über die APIs der Mining-ASICs die nötigen Steuerbefehle bzgl. Anpassung der Hashrate – auswertet bzw. absetzt</w:t>
-      </w:r>
-    </w:p>
-    <w:p>
-      <w:r>
-        <w:t>Der Zugriff soll über eine Mobile-App sowie über den Browser auf eine Maintenance Page zur Einstellung und zum Monitoring des Systems umgesetzt werden.  Es sollen auch Status-Meldungen von den Minern als auch der PV-Anlage sowie des Stromspeichers angezeigt werden</w:t>
+        <w:t xml:space="preserve">Das Projektziel ist es, über einen Raspberry Pi 4 den Controller umzusetzen, welcher folglich im </w:t>
+      </w:r>
+      <w:proofErr w:type="spellStart"/>
+      <w:r>
+        <w:t>Headless</w:t>
+      </w:r>
+      <w:proofErr w:type="spellEnd"/>
+      <w:r>
+        <w:t xml:space="preserve">-Mode (ohne Maus, Tastatur, Bildschirm) im 24/7 Betrieb läuft und über entsprechende APIs der Hersteller (PV-Steuermodul sowie Batterie-Speicher-Steuermodul) die nötigen Daten bzgl. Verfügbarer Leistung – sowie über die APIs der Mining-ASICs die nötigen Steuerbefehle bzgl. Anpassung der </w:t>
+      </w:r>
+      <w:proofErr w:type="spellStart"/>
+      <w:r>
+        <w:t>Hashrate</w:t>
+      </w:r>
+      <w:proofErr w:type="spellEnd"/>
+      <w:r>
+        <w:t xml:space="preserve"> – auswertet bzw. absetzt</w:t>
+      </w:r>
+    </w:p>
+    <w:p>
+      <w:r>
+        <w:t xml:space="preserve">Der Zugriff soll über eine Mobile-App sowie über den Browser auf eine Maintenance Page zur Einstellung und zum Monitoring des Systems umgesetzt werden.  Es sollen auch Status-Meldungen von den </w:t>
+      </w:r>
+      <w:proofErr w:type="spellStart"/>
+      <w:r>
+        <w:t>Minern</w:t>
+      </w:r>
+      <w:proofErr w:type="spellEnd"/>
+      <w:r>
+        <w:t xml:space="preserve"> als auch der PV-Anlage sowie des Stromspeichers angezeigt werden</w:t>
       </w:r>
     </w:p>
     <w:p>
@@ -9617,13 +9862,29 @@
       </w:pPr>
       <w:bookmarkStart w:id="34" w:name="_Toc157678187"/>
       <w:r>
-        <w:t>Kommunikationsfähigkeit: RasPi-GCMC-Controller / Mining-Hardware / PV-Controller / Stromspeicher-Controller</w:t>
+        <w:t xml:space="preserve">Kommunikationsfähigkeit: </w:t>
+      </w:r>
+      <w:proofErr w:type="spellStart"/>
+      <w:r>
+        <w:t>RasPi</w:t>
+      </w:r>
+      <w:proofErr w:type="spellEnd"/>
+      <w:r>
+        <w:t>-GCMC-Controller / Mining-Hardware / PV-Controller / Stromspeicher-Controller</w:t>
       </w:r>
       <w:bookmarkEnd w:id="34"/>
     </w:p>
     <w:p>
       <w:r>
-        <w:t>Es muss der Softwarecontroller mit den nötigen Interfaces zu den Systemkomponenten voll funktionsfähig auf dem RasPi umgesetzt werden.</w:t>
+        <w:t xml:space="preserve">Es muss der Softwarecontroller mit den nötigen Interfaces zu den Systemkomponenten voll funktionsfähig auf dem </w:t>
+      </w:r>
+      <w:proofErr w:type="spellStart"/>
+      <w:r>
+        <w:t>RasPi</w:t>
+      </w:r>
+      <w:proofErr w:type="spellEnd"/>
+      <w:r>
+        <w:t xml:space="preserve"> umgesetzt werden.</w:t>
       </w:r>
     </w:p>
     <w:p>
@@ -9653,7 +9914,15 @@
         <w:t>Es muss eine App m</w:t>
       </w:r>
       <w:r>
-        <w:t>it responsivem Design für mobile Endgeräte und Browser umgesetzt werden, über welche diverse Einstellungen vorgenommen- und das Monitoring des Systems dargestellt werden kann (Verbrauchskurve, geminte Crypto Tokens, Produktionsleistung, Ladestand Stromspeicher, etc.)</w:t>
+        <w:t xml:space="preserve">it responsivem Design für mobile Endgeräte und Browser umgesetzt werden, über welche diverse Einstellungen vorgenommen- und das Monitoring des Systems dargestellt werden kann (Verbrauchskurve, </w:t>
+      </w:r>
+      <w:proofErr w:type="spellStart"/>
+      <w:r>
+        <w:t>geminte</w:t>
+      </w:r>
+      <w:proofErr w:type="spellEnd"/>
+      <w:r>
+        <w:t xml:space="preserve"> Crypto Tokens, Produktionsleistung, Ladestand Stromspeicher, etc.)</w:t>
       </w:r>
     </w:p>
     <w:p>
@@ -9693,7 +9962,23 @@
     </w:p>
     <w:p>
       <w:r>
-        <w:t>Es soll eine Logik integriert werden, welche auf Basis von Jahreszeit (Produktionsleistung aufgrund des Sonnenstandes und der Sonnenstunden) und saisonaler Auslastung (Verbrauchsdaten im saisonalen Betrieb) einen Stellwert für eine optimale Wahl der Hashrates definiert. Es werden daher historische Daten verwendet um eine Vorhersage (predictive algorithm) über Produktion und Verbrauch treffen zu können.</w:t>
+        <w:t>Es soll eine Logik integriert werden, welche auf Basis von Jahreszeit (Produktionsleistung aufgrund des Sonnenstandes und der Sonnenstunden) und saisonaler Auslastung (Verbrauchsdaten im saisonalen Betrieb) einen Stellwert für eine optimale Wahl der Hashrates definiert. Es werden daher historische Daten verwendet um eine Vorhersage (</w:t>
+      </w:r>
+      <w:proofErr w:type="spellStart"/>
+      <w:r>
+        <w:t>predictive</w:t>
+      </w:r>
+      <w:proofErr w:type="spellEnd"/>
+      <w:r>
+        <w:t xml:space="preserve"> </w:t>
+      </w:r>
+      <w:proofErr w:type="spellStart"/>
+      <w:r>
+        <w:t>algorithm</w:t>
+      </w:r>
+      <w:proofErr w:type="spellEnd"/>
+      <w:r>
+        <w:t>) über Produktion und Verbrauch treffen zu können.</w:t>
       </w:r>
     </w:p>
     <w:p>
@@ -9702,7 +9987,31 @@
       </w:pPr>
       <w:bookmarkStart w:id="38" w:name="_Toc157678191"/>
       <w:r>
-        <w:t>Einbindung von ROI (return of investment) Daten in die</w:t>
+        <w:t>Einbindung von ROI (</w:t>
+      </w:r>
+      <w:proofErr w:type="spellStart"/>
+      <w:r>
+        <w:t>return</w:t>
+      </w:r>
+      <w:proofErr w:type="spellEnd"/>
+      <w:r>
+        <w:t xml:space="preserve"> </w:t>
+      </w:r>
+      <w:proofErr w:type="spellStart"/>
+      <w:r>
+        <w:t>of</w:t>
+      </w:r>
+      <w:proofErr w:type="spellEnd"/>
+      <w:r>
+        <w:t xml:space="preserve"> </w:t>
+      </w:r>
+      <w:proofErr w:type="spellStart"/>
+      <w:r>
+        <w:t>investment</w:t>
+      </w:r>
+      <w:proofErr w:type="spellEnd"/>
+      <w:r>
+        <w:t>) Daten in die</w:t>
       </w:r>
       <w:r>
         <w:t xml:space="preserve"> App auf Basis von Crypto-Kursen und Strompreisen</w:t>
@@ -10116,9 +10425,11 @@
           <w:numId w:val="11"/>
         </w:numPr>
       </w:pPr>
+      <w:proofErr w:type="gramStart"/>
       <w:r>
         <w:t>PV Controller</w:t>
       </w:r>
+      <w:proofErr w:type="gramEnd"/>
     </w:p>
     <w:p>
       <w:pPr>
@@ -10235,16 +10546,28 @@
     </w:p>
     <w:p>
       <w:r>
-        <w:t xml:space="preserve">Daher dass es die </w:t>
-      </w:r>
-      <w:r>
-        <w:t xml:space="preserve">Hauptaufgabe dieses Projektes </w:t>
-      </w:r>
-      <w:r>
-        <w:t>ist, eine Anwendung für die Steuerung von sogenannten Mining-Asics zu programmieren, werden auch einige Anwendungen benötigt, in denen programmiert werden kann. Die IDEs (Integrated Development Environment)</w:t>
-      </w:r>
-      <w:r>
-        <w:t xml:space="preserve"> bieten dem Entwickler einige Tools, die bei der Programmierung direkt oder auch indirekt helfen. Mögliche Beispiele für Tools sind Texteditor mit Code-Autovervollständigung und Syntaxhervorhebung, Code-Compiling, Projekt- und Dateiverwaltung und noch viele weitere.</w:t>
+        <w:t>Da die Hauptaufgabe dieses Projekts darin besteht, eine Anwendung zur Steuerung von sogenannten Mining-Asics zu programmieren, sind mehrere Anwendungen erforderlich, die für die Programmierung genutzt werden können. Integrated Development Environments (IDEs) bieten Entwicklern eine Vielzahl von Tools, die ihnen direkt oder indirekt bei der Programmierung helfen. Beispiele für solche Tools sind Texteditoren mit Code-Autovervollständigung und Syntaxhervorhebung, Compiler für die Code-Übersetzung, Projekt- und Dateiverwaltung sowie viele weitere nützliche Funktionen. Diese Tools erleichtern die Entwicklung und Optimierung des Programmcodes, was zu einer effizienteren Entwicklung und einem besseren Endprodukt führt.</w:t>
+      </w:r>
+    </w:p>
+    <w:p>
+      <w:r>
+        <w:t xml:space="preserve">In diesem Projekt werden IDEs wie Visual Studio, Visual Studio Code oder </w:t>
+      </w:r>
+      <w:proofErr w:type="spellStart"/>
+      <w:r>
+        <w:t>JetBrains</w:t>
+      </w:r>
+      <w:proofErr w:type="spellEnd"/>
+      <w:r>
+        <w:t xml:space="preserve"> </w:t>
+      </w:r>
+      <w:proofErr w:type="spellStart"/>
+      <w:r>
+        <w:t>PyCharm</w:t>
+      </w:r>
+      <w:proofErr w:type="spellEnd"/>
+      <w:r>
+        <w:t xml:space="preserve"> verwendet, um die benötigten Anwendungen zu entwickeln. Diese IDEs bieten eine umfassende Entwicklungsumgebung, die alle erforderlichen Tools und Funktionen bereitstellt, um die Entwicklungsziele zu erreichen.</w:t>
       </w:r>
     </w:p>
     <w:p>
@@ -10266,20 +10589,66 @@
     </w:p>
     <w:p>
       <w:r>
-        <w:t xml:space="preserve">Die von Microsoft entwickelte IDE ist die Anlaufstelle, wenn es um die Umsetzung von C++-, C#-, J#-, Visual Basic- und .NET Projekten geht. Im Gegensatz zu andere bereits bestehende Programmierumgebungen bietet VS noch einen Compiler, Codeabschlusstools, grafische Designer sowie viele Weitere Quality of Life (QoL) Features, welche den Entwickler dabei unterstützen, die Projektentwicklung so einfach wie möglich zu machen. </w:t>
-      </w:r>
-      <w:r>
-        <w:t xml:space="preserve">Durch die Möglichkeit weitere Pakete zu Visual Studio hinzuzufügen, bieten sich noch viele weitere Möglichkeiten, welche mit der Standardversion nicht möglich sind, z.B. Azure-, Python- und Node.js Entwicklung, Desktop bzw. Mobileentwicklung mit C++ oder auch direkt Spieleentwicklung mit Unity oder anderen ähnlichen Engines. </w:t>
+        <w:t xml:space="preserve">Die von Microsoft entwickelte Integrated Development Environment (IDE) ist die erste Anlaufstelle für die Umsetzung von C++, C#, J#, Visual Basic und </w:t>
+      </w:r>
+      <w:proofErr w:type="gramStart"/>
+      <w:r>
+        <w:t>.NET Projekten</w:t>
+      </w:r>
+      <w:proofErr w:type="gramEnd"/>
+      <w:r>
+        <w:t>. Im Gegensatz zu anderen bereits vorhandenen Programmierumgebungen bietet Visual Studio nicht nur einen Compiler, sondern auch Codeabschluss-Tools, grafische Designer und viele weitere Quality-</w:t>
+      </w:r>
+      <w:proofErr w:type="spellStart"/>
+      <w:r>
+        <w:t>of</w:t>
+      </w:r>
+      <w:proofErr w:type="spellEnd"/>
+      <w:r>
+        <w:t>-Life (</w:t>
+      </w:r>
+      <w:proofErr w:type="spellStart"/>
+      <w:r>
+        <w:t>QoL</w:t>
+      </w:r>
+      <w:proofErr w:type="spellEnd"/>
+      <w:r>
+        <w:t xml:space="preserve">)-Funktionen, die Entwickler dabei unterstützen, die Projektentwicklung so einfach wie möglich zu gestalten. Durch die Möglichkeit, zusätzliche Pakete zu Visual Studio hinzuzufügen, eröffnen sich viele weitere Möglichkeiten, die mit der Standardversion nicht verfügbar sind. Dies umfasst unter anderem die Entwicklung für Azure, Python und Node.js, Desktop- oder Mobile-Entwicklung mit C++, sowie Spieleentwicklung mit Unity oder anderen ähnlichen </w:t>
+      </w:r>
+      <w:proofErr w:type="spellStart"/>
+      <w:r>
+        <w:t>Engines</w:t>
+      </w:r>
+      <w:proofErr w:type="spellEnd"/>
+      <w:r>
+        <w:t xml:space="preserve">. </w:t>
+      </w:r>
+    </w:p>
+    <w:p>
+      <w:r>
+        <w:t xml:space="preserve">In diesem Projekt wird die Software für die Umsetzung der Webanwendung in .NET </w:t>
+      </w:r>
+      <w:proofErr w:type="spellStart"/>
+      <w:r>
+        <w:t>MudBlazor</w:t>
+      </w:r>
+      <w:proofErr w:type="spellEnd"/>
+      <w:r>
+        <w:t xml:space="preserve"> verwendet.</w:t>
       </w:r>
       <w:r>
         <w:br/>
-        <w:t xml:space="preserve">In diesem Projekt wird die Software für die Umsetzung der Webapp in .NET MudBlazor benutzt. </w:t>
-      </w:r>
-      <w:r>
-        <w:br/>
-      </w:r>
-      <w:r>
-        <w:t xml:space="preserve">[VS Seite] </w:t>
+      </w:r>
+      <w:r>
+        <w:t>[</w:t>
+      </w:r>
+      <w:proofErr w:type="gramStart"/>
+      <w:r>
+        <w:t>VS Seite</w:t>
+      </w:r>
+      <w:proofErr w:type="gramEnd"/>
+      <w:r>
+        <w:t xml:space="preserve">] </w:t>
       </w:r>
     </w:p>
     <w:p>
@@ -10292,6 +10661,7 @@
       </w:pPr>
       <w:bookmarkStart w:id="50" w:name="_Toc157678203"/>
       <w:r>
+        <w:lastRenderedPageBreak/>
         <w:t>Visual Studio Code</w:t>
       </w:r>
       <w:bookmarkEnd w:id="50"/>
@@ -10310,10 +10680,20 @@
         </w:numPr>
       </w:pPr>
       <w:bookmarkStart w:id="51" w:name="_Toc157678204"/>
-      <w:r>
-        <w:t>Jetbrains PyCharm</w:t>
+      <w:proofErr w:type="spellStart"/>
+      <w:r>
+        <w:t>Jetbrains</w:t>
+      </w:r>
+      <w:proofErr w:type="spellEnd"/>
+      <w:r>
+        <w:t xml:space="preserve"> </w:t>
+      </w:r>
+      <w:proofErr w:type="spellStart"/>
+      <w:r>
+        <w:t>PyCharm</w:t>
       </w:r>
       <w:bookmarkEnd w:id="51"/>
+      <w:proofErr w:type="spellEnd"/>
     </w:p>
     <w:p>
       <w:r>
@@ -10326,7 +10706,6 @@
       </w:pPr>
       <w:bookmarkStart w:id="52" w:name="_Toc157678205"/>
       <w:r>
-        <w:lastRenderedPageBreak/>
         <w:t>Microsoft Office Produkte</w:t>
       </w:r>
       <w:bookmarkEnd w:id="52"/>
@@ -10357,8 +10736,13 @@
         </w:numPr>
       </w:pPr>
       <w:r>
-        <w:t>Microsoft Powerpoint</w:t>
-      </w:r>
+        <w:t xml:space="preserve">Microsoft </w:t>
+      </w:r>
+      <w:proofErr w:type="spellStart"/>
+      <w:r>
+        <w:t>Powerpoint</w:t>
+      </w:r>
+      <w:proofErr w:type="spellEnd"/>
     </w:p>
     <w:p>
       <w:r>
@@ -10418,10 +10802,12 @@
         </w:numPr>
       </w:pPr>
       <w:bookmarkStart w:id="54" w:name="_Toc157678207"/>
+      <w:proofErr w:type="spellStart"/>
       <w:r>
         <w:t>Figma</w:t>
       </w:r>
       <w:bookmarkEnd w:id="54"/>
+      <w:proofErr w:type="spellEnd"/>
     </w:p>
     <w:p>
       <w:r>
@@ -10494,10 +10880,13 @@
         </w:numPr>
       </w:pPr>
       <w:bookmarkStart w:id="58" w:name="_Toc157678211"/>
-      <w:r>
+      <w:proofErr w:type="spellStart"/>
+      <w:r>
+        <w:lastRenderedPageBreak/>
         <w:t>Discord</w:t>
       </w:r>
       <w:bookmarkEnd w:id="58"/>
+      <w:proofErr w:type="spellEnd"/>
     </w:p>
     <w:p>
       <w:r>
@@ -10533,16 +10922,34 @@
       </w:pPr>
       <w:bookmarkStart w:id="60" w:name="_Toc157678213"/>
       <w:r>
-        <w:lastRenderedPageBreak/>
         <w:t>Microsoft Edge</w:t>
       </w:r>
       <w:bookmarkEnd w:id="60"/>
     </w:p>
     <w:p>
       <w:r>
-        <w:t>…</w:t>
-      </w:r>
-    </w:p>
+        <w:t>Der vorinstallierte Webbrowser auf jedem Windows 10- oder Windows 11-Gerät stellt einen würdigen Nachfolger des legendären Internet Explorer dar. Da er nun auf dem Open-Source-Chromium-Framework von Google basiert, ist er erheblich schneller und sicherer als sein Vorgänger, der IE. Wie andere Browser bietet er Tools zur einfachen Navigation im Internet. Ein herausragendes Merkmal ist die integrierte KI Microsoft Copilot, die ähnlich wie andere bekannte KIs eine "Chat"-Funktion bietet. Der Unterschied besteht darin, dass sie durch das DALL-E-3-Modell auch in der Lage ist, Bilder zu generieren. Da der Browser von Microsoft entwickelt wurde, ist er perfekt auf Windows und andere Office-Produkte abgestimmt</w:t>
+      </w:r>
+      <w:r>
+        <w:t xml:space="preserve">, weshalb eine </w:t>
+      </w:r>
+      <w:r>
+        <w:t xml:space="preserve">reibungslose Zusammenarbeit und Interaktion </w:t>
+      </w:r>
+      <w:r>
+        <w:t xml:space="preserve">mit den anderen </w:t>
+      </w:r>
+      <w:r>
+        <w:t>Anwendungen</w:t>
+      </w:r>
+      <w:r>
+        <w:t xml:space="preserve"> entsteht</w:t>
+      </w:r>
+      <w:r>
+        <w:t>.</w:t>
+      </w:r>
+    </w:p>
+    <w:p/>
     <w:p>
       <w:pPr>
         <w:pStyle w:val="berschrift1"/>
@@ -10559,41 +10966,12 @@
     </w:p>
     <w:p>
       <w:r>
-        <w:t>OpenVPN i</w:t>
-      </w:r>
-      <w:r>
-        <w:t xml:space="preserve">st eine freie VPN (Virtual Private Network) Software, welche in dieser Arbeit dafür verwendet wird, eine sichere Verbindung zwischen einem Zweitnetzwerk, in dem die Hardware des Ferienhauskomplexes eingerichtet ist und unseren Endgeräten herzustellen. </w:t>
-      </w:r>
-      <w:r>
-        <w:t xml:space="preserve">Die Opensource Software glänzt mit </w:t>
-      </w:r>
-      <w:r>
-        <w:t xml:space="preserve">ihren </w:t>
-      </w:r>
-      <w:r>
-        <w:t>Plattformübergreifende</w:t>
-      </w:r>
-      <w:r>
-        <w:t>n Releases und läuft auf jedem aktuell gängigen Betriebssystem, sodass sich die Software auch auf Netzwerkgeräte wie Router ohne Probleme installieren lässt, wie es bei uns auch der Fall ist.</w:t>
-      </w:r>
-      <w:r>
-        <w:t xml:space="preserve"> Um eine Verbindung herzustellen, wird eine Konfigurationsdatei benötigt, welche die wichtigsten Einträge wie z.B. Ziel-IP, Verschlüsselungsmethode, ein Zertifikat und den Private Key beinhalten muss.</w:t>
-      </w:r>
-      <w:r>
-        <w:br/>
-        <w:t xml:space="preserve">Der Auftraggeber hat </w:t>
-      </w:r>
-      <w:r>
-        <w:t xml:space="preserve">uns die Konfigurationsdatei bereitgestellt und </w:t>
-      </w:r>
-      <w:r>
-        <w:t>sich für diese Art der Datenübertragung entschieden, da diese einen hohen Grad an Sicherheit bietet und so keine Anwesenheitspflicht bei den Geräten besteht</w:t>
-      </w:r>
-      <w:r>
-        <w:t>, da der Netzwerk Zugriff von diesem Netzwerk eingeschränkt ist</w:t>
-      </w:r>
-      <w:r>
-        <w:t>.</w:t>
+        <w:t>OpenVPN ist eine freie VPN (Virtual Private Network) Software, die in diesem Projekt verwendet wird, um eine sichere Verbindung zwischen einem Zweitnetzwerk, in dem die Hardware des Ferienhauskomplexes eingerichtet ist, und unseren Endgeräten herzustellen. Diese Open-Source-Software zeichnet sich durch ihre plattformübergreifenden Releases aus und läuft auf jedem gängigen Betriebssystem, sodass sie auch problemlos auf Netzwerkgeräten wie Routern installiert werden kann, was bei uns der Fall ist. Um eine Verbindung herzustellen, wird eine Konfigurationsdatei benötigt, die wichtige Einträge wie die Ziel-IP, die Verschlüsselungsmethode, ein Zertifikat und den privaten Schlüssel enthält.</w:t>
+      </w:r>
+    </w:p>
+    <w:p>
+      <w:r>
+        <w:t>Der Auftraggeber hat uns die Konfigurationsdatei bereitgestellt und sich für diese Art der Datenübertragung entschieden, da sie einen hohen Sicherheitsstandard bietet und keine permanente Anwesenheit an den Geräten erforderlich ist, da der Netzwerkzugriff aus diesem Netzwerk eingeschränkt ist.</w:t>
       </w:r>
     </w:p>
     <w:p>
@@ -10606,6 +10984,7 @@
       </w:pPr>
       <w:bookmarkStart w:id="62" w:name="_Toc157678215"/>
       <w:r>
+        <w:lastRenderedPageBreak/>
         <w:t>Google Suchmaschine</w:t>
       </w:r>
       <w:bookmarkEnd w:id="62"/>
@@ -10646,8 +11025,13 @@
         <w:t xml:space="preserve"> </w:t>
       </w:r>
       <w:bookmarkStart w:id="64" w:name="_Toc157678217"/>
-      <w:r>
-        <w:t>EndeavourOS „Galileo“</w:t>
+      <w:proofErr w:type="spellStart"/>
+      <w:r>
+        <w:t>EndeavourOS</w:t>
+      </w:r>
+      <w:proofErr w:type="spellEnd"/>
+      <w:r>
+        <w:t xml:space="preserve"> „Galileo“</w:t>
       </w:r>
       <w:bookmarkEnd w:id="64"/>
     </w:p>
@@ -10680,10 +11064,12 @@
         </w:numPr>
       </w:pPr>
       <w:bookmarkStart w:id="66" w:name="_Toc157678219"/>
+      <w:proofErr w:type="spellStart"/>
       <w:r>
         <w:t>Git</w:t>
       </w:r>
       <w:bookmarkEnd w:id="66"/>
+      <w:proofErr w:type="spellEnd"/>
     </w:p>
     <w:p>
       <w:r>
@@ -10700,7 +11086,6 @@
       </w:pPr>
       <w:bookmarkStart w:id="67" w:name="_Toc157678220"/>
       <w:r>
-        <w:lastRenderedPageBreak/>
         <w:t>GitHub</w:t>
       </w:r>
       <w:bookmarkEnd w:id="67"/>
@@ -10799,6 +11184,7 @@
       </w:pPr>
       <w:bookmarkStart w:id="73" w:name="_Toc157678226"/>
       <w:r>
+        <w:lastRenderedPageBreak/>
         <w:t>MongoDB</w:t>
       </w:r>
       <w:bookmarkEnd w:id="73"/>
@@ -10813,10 +11199,12 @@
         <w:pStyle w:val="berschrift1"/>
       </w:pPr>
       <w:bookmarkStart w:id="74" w:name="_Toc157678227"/>
+      <w:proofErr w:type="spellStart"/>
       <w:r>
         <w:t>InfluxDB</w:t>
       </w:r>
       <w:bookmarkEnd w:id="74"/>
+      <w:proofErr w:type="spellEnd"/>
     </w:p>
     <w:p>
       <w:r>
@@ -10862,10 +11250,12 @@
         <w:pStyle w:val="berschrift1"/>
       </w:pPr>
       <w:bookmarkStart w:id="77" w:name="_Toc157678230"/>
+      <w:proofErr w:type="spellStart"/>
       <w:r>
         <w:t>Blazor</w:t>
       </w:r>
       <w:bookmarkEnd w:id="77"/>
+      <w:proofErr w:type="spellEnd"/>
     </w:p>
     <w:p>
       <w:r>
@@ -10877,11 +11267,12 @@
         <w:pStyle w:val="berschrift1"/>
       </w:pPr>
       <w:bookmarkStart w:id="78" w:name="_Toc157678231"/>
-      <w:r>
-        <w:lastRenderedPageBreak/>
+      <w:proofErr w:type="spellStart"/>
+      <w:r>
         <w:t>MudBlazor</w:t>
       </w:r>
       <w:bookmarkEnd w:id="78"/>
+      <w:proofErr w:type="spellEnd"/>
     </w:p>
     <w:p>
       <w:r>
@@ -10909,9 +11300,11 @@
           <w:numId w:val="2"/>
         </w:numPr>
       </w:pPr>
+      <w:proofErr w:type="spellStart"/>
       <w:r>
         <w:t>Nuget’s</w:t>
       </w:r>
+      <w:proofErr w:type="spellEnd"/>
     </w:p>
     <w:p>
       <w:r>
@@ -10922,9 +11315,11 @@
       <w:pPr>
         <w:pStyle w:val="berschrift1"/>
       </w:pPr>
+      <w:proofErr w:type="spellStart"/>
       <w:r>
         <w:t>Newtonsoft.Json</w:t>
       </w:r>
+      <w:proofErr w:type="spellEnd"/>
     </w:p>
     <w:p>
       <w:r>
@@ -10948,8 +11343,29 @@
       <w:pPr>
         <w:pStyle w:val="berschrift1"/>
       </w:pPr>
+      <w:proofErr w:type="spellStart"/>
       <w:r>
         <w:t>Asp.Net.Cors</w:t>
+      </w:r>
+      <w:proofErr w:type="spellEnd"/>
+    </w:p>
+    <w:p>
+      <w:r>
+        <w:t>…</w:t>
+      </w:r>
+    </w:p>
+    <w:p>
+      <w:pPr>
+        <w:pStyle w:val="berschrift1"/>
+      </w:pPr>
+      <w:proofErr w:type="spellStart"/>
+      <w:r>
+        <w:lastRenderedPageBreak/>
+        <w:t>InfluxDB</w:t>
+      </w:r>
+      <w:proofErr w:type="spellEnd"/>
+      <w:r>
+        <w:t xml:space="preserve"> Client</w:t>
       </w:r>
     </w:p>
     <w:p>
@@ -11015,10 +11431,12 @@
         </w:numPr>
       </w:pPr>
       <w:bookmarkStart w:id="82" w:name="_Toc157678235"/>
+      <w:proofErr w:type="spellStart"/>
       <w:r>
         <w:t>Whatsminer</w:t>
       </w:r>
       <w:bookmarkEnd w:id="82"/>
+      <w:proofErr w:type="spellEnd"/>
     </w:p>
     <w:p>
       <w:r>
@@ -11034,10 +11452,12 @@
         </w:numPr>
       </w:pPr>
       <w:bookmarkStart w:id="83" w:name="_Toc157678236"/>
+      <w:proofErr w:type="spellStart"/>
       <w:r>
         <w:t>Antminer</w:t>
       </w:r>
       <w:bookmarkEnd w:id="83"/>
+      <w:proofErr w:type="spellEnd"/>
     </w:p>
     <w:p>
       <w:r>
@@ -11050,7 +11470,6 @@
       </w:pPr>
       <w:bookmarkStart w:id="84" w:name="_Toc157678237"/>
       <w:r>
-        <w:lastRenderedPageBreak/>
         <w:t>Weitere Komponenten</w:t>
       </w:r>
       <w:bookmarkEnd w:id="84"/>
@@ -11141,9 +11560,14 @@
       </w:pPr>
       <w:bookmarkStart w:id="88" w:name="_Toc157678241"/>
       <w:r>
-        <w:t>[ Einleitung ]</w:t>
+        <w:t xml:space="preserve">[ </w:t>
+      </w:r>
+      <w:proofErr w:type="gramStart"/>
+      <w:r>
+        <w:t>Einleitung ]</w:t>
       </w:r>
       <w:bookmarkEnd w:id="88"/>
+      <w:proofErr w:type="gramEnd"/>
     </w:p>
     <w:p>
       <w:pPr>
@@ -11254,7 +11678,15 @@
         <w:t xml:space="preserve"> </w:t>
       </w:r>
       <w:r>
-        <w:t>Zudem wurde Fronius mit zahlreichen Leistungen wie dem Österreichischen Staatspreis für Umwelt- und Energietechnologie (2007) und dem Intersolar Award (Symo GEN24 Plus, 2020) ausgezeichnet [Fronius, Zugriff: 22.01.2024].</w:t>
+        <w:t>Zudem wurde Fronius mit zahlreichen Leistungen wie dem Österreichischen Staatspreis für Umwelt- und Energietechnologie (2007) und dem Intersolar Award (</w:t>
+      </w:r>
+      <w:proofErr w:type="spellStart"/>
+      <w:r>
+        <w:t>Symo</w:t>
+      </w:r>
+      <w:proofErr w:type="spellEnd"/>
+      <w:r>
+        <w:t xml:space="preserve"> GEN24 Plus, 2020) ausgezeichnet [Fronius, Zugriff: 22.01.2024].</w:t>
       </w:r>
     </w:p>
     <w:p>
@@ -11291,7 +11723,15 @@
         <w:t xml:space="preserve"> </w:t>
       </w:r>
       <w:r>
-        <w:t xml:space="preserve">[Bundesverband Photovoltaic </w:t>
+        <w:t xml:space="preserve">[Bundesverband </w:t>
+      </w:r>
+      <w:proofErr w:type="spellStart"/>
+      <w:r>
+        <w:t>Photovoltaic</w:t>
+      </w:r>
+      <w:proofErr w:type="spellEnd"/>
+      <w:r>
+        <w:t xml:space="preserve"> </w:t>
       </w:r>
       <w:r>
         <w:lastRenderedPageBreak/>
@@ -11303,7 +11743,15 @@
     </w:p>
     <w:p>
       <w:r>
-        <w:t>Grundsätzlich sind zum aktuellen Stand zwei Batteriearten auf den Markt verbreitet. Sowohl Lithium-Ionen-Batterien, als auch Natrium-Ionen-Batterien werden zum Großteil verwendet. Beide Arten haben</w:t>
+        <w:t xml:space="preserve">Grundsätzlich sind zum aktuellen Stand zwei Batteriearten auf den Markt verbreitet. Sowohl </w:t>
+      </w:r>
+      <w:proofErr w:type="gramStart"/>
+      <w:r>
+        <w:t>Lithium-Ionen-Batterien,</w:t>
+      </w:r>
+      <w:proofErr w:type="gramEnd"/>
+      <w:r>
+        <w:t xml:space="preserve"> als auch Natrium-Ionen-Batterien werden zum Großteil verwendet. Beide Arten haben</w:t>
       </w:r>
       <w:r>
         <w:t xml:space="preserve"> verschiedene Vorteile</w:t>
@@ -11341,13 +11789,29 @@
         <w:t>potenzielles</w:t>
       </w:r>
       <w:r>
-        <w:t xml:space="preserve"> Problem stellt eine mögliche Überhitzung da, zu der es potentiell bei Speicherüberladung kommen kann. In modernen Batterien wird mögliche Überhitzung allerdings schon aktiv durch intelligente Ladesysteme vorgebeugt</w:t>
+        <w:t xml:space="preserve"> Problem stellt eine mögliche Überhitzung da, zu der es </w:t>
+      </w:r>
+      <w:proofErr w:type="gramStart"/>
+      <w:r>
+        <w:t>potentiell</w:t>
+      </w:r>
+      <w:proofErr w:type="gramEnd"/>
+      <w:r>
+        <w:t xml:space="preserve"> bei Speicherüberladung kommen kann. In modernen Batterien wird mögliche Überhitzung allerdings schon aktiv durch intelligente Ladesysteme vorgebeugt</w:t>
       </w:r>
       <w:r>
         <w:t xml:space="preserve"> [Verbund AG, Zugriff: 18.12.2023], [</w:t>
       </w:r>
       <w:r>
-        <w:t>Bundesverband Photovoltaic Austria, Zugriff: 18.12.2023</w:t>
+        <w:t xml:space="preserve">Bundesverband </w:t>
+      </w:r>
+      <w:proofErr w:type="spellStart"/>
+      <w:r>
+        <w:t>Photovoltaic</w:t>
+      </w:r>
+      <w:proofErr w:type="spellEnd"/>
+      <w:r>
+        <w:t xml:space="preserve"> Austria, Zugriff: 18.12.2023</w:t>
       </w:r>
       <w:r>
         <w:t>].</w:t>
@@ -11394,7 +11858,15 @@
         <w:t xml:space="preserve"> ist, dass Natrium-Ionen-Batterien recht groß und schwer sind, weswegen sie einen dementsprechend passenden Platz brauchen, um installiert zu werden</w:t>
       </w:r>
       <w:r>
-        <w:t xml:space="preserve"> [Bundesverband Photovoltaic Austria, Zugriff: 18.12.2023], [Energieheld Schweiz, Zugriff: 18.12.2023]</w:t>
+        <w:t xml:space="preserve"> [Bundesverband </w:t>
+      </w:r>
+      <w:proofErr w:type="spellStart"/>
+      <w:r>
+        <w:t>Photovoltaic</w:t>
+      </w:r>
+      <w:proofErr w:type="spellEnd"/>
+      <w:r>
+        <w:t xml:space="preserve"> Austria, Zugriff: 18.12.2023], [Energieheld Schweiz, Zugriff: 18.12.2023]</w:t>
       </w:r>
       <w:r>
         <w:t>.</w:t>
@@ -11450,14 +11922,40 @@
         <w:pStyle w:val="berschrift3"/>
       </w:pPr>
       <w:bookmarkStart w:id="96" w:name="_Toc157678248"/>
-      <w:r>
-        <w:t>Bitmain Whatsminer</w:t>
+      <w:proofErr w:type="spellStart"/>
+      <w:r>
+        <w:t>Bitmain</w:t>
+      </w:r>
+      <w:proofErr w:type="spellEnd"/>
+      <w:r>
+        <w:t xml:space="preserve"> </w:t>
+      </w:r>
+      <w:proofErr w:type="spellStart"/>
+      <w:r>
+        <w:t>Whatsminer</w:t>
       </w:r>
       <w:bookmarkEnd w:id="96"/>
-    </w:p>
-    <w:p>
-      <w:r>
-        <w:t xml:space="preserve">Die „Whatsminer“ Geräte des weltweit agierenden chinesischen Herstellers Bitmain benutzen </w:t>
+      <w:proofErr w:type="spellEnd"/>
+    </w:p>
+    <w:p>
+      <w:r>
+        <w:t>Die „</w:t>
+      </w:r>
+      <w:proofErr w:type="spellStart"/>
+      <w:r>
+        <w:t>Whatsminer</w:t>
+      </w:r>
+      <w:proofErr w:type="spellEnd"/>
+      <w:r>
+        <w:t xml:space="preserve">“ Geräte des weltweit agierenden chinesischen Herstellers </w:t>
+      </w:r>
+      <w:proofErr w:type="spellStart"/>
+      <w:r>
+        <w:t>Bitmain</w:t>
+      </w:r>
+      <w:proofErr w:type="spellEnd"/>
+      <w:r>
+        <w:t xml:space="preserve"> benutzen </w:t>
       </w:r>
       <w:r>
         <w:t xml:space="preserve">eine einheitliche API mit der </w:t>
@@ -11474,7 +11972,15 @@
     </w:p>
     <w:p>
       <w:r>
-        <w:t xml:space="preserve">Bevor die API vollständig benutzt werden kann, müssen erst ein paar wenige Schritte befolgt werden. Per Default ist nämlich das Schreibrecht deaktiviert und es muss über das Hersteller Tool „WhatminerTool“ aktiviert werden. Hierfür ist es notwendig das </w:t>
+        <w:t>Bevor die API vollständig benutzt werden kann, müssen erst ein paar wenige Schritte befolgt werden. Per Default ist nämlich das Schreibrecht deaktiviert und es muss über das Hersteller Tool „</w:t>
+      </w:r>
+      <w:proofErr w:type="spellStart"/>
+      <w:r>
+        <w:t>WhatminerTool</w:t>
+      </w:r>
+      <w:proofErr w:type="spellEnd"/>
+      <w:r>
+        <w:t xml:space="preserve">“ aktiviert werden. Hierfür ist es notwendig das </w:t>
       </w:r>
       <w:r>
         <w:t>Standardpasswort</w:t>
@@ -11535,16 +12041,37 @@
       <w:r>
         <w:t xml:space="preserve">Abbildung </w:t>
       </w:r>
-      <w:fldSimple w:instr=" SEQ Abbildung \* ARABIC ">
-        <w:r>
-          <w:rPr>
-            <w:noProof/>
-          </w:rPr>
-          <w:t>1</w:t>
-        </w:r>
-      </w:fldSimple>
-      <w:r>
-        <w:t>: Aktivierung API in Whatminer Tool</w:t>
+      <w:r>
+        <w:fldChar w:fldCharType="begin"/>
+      </w:r>
+      <w:r>
+        <w:instrText xml:space="preserve"> SEQ Abbildung \* ARABIC </w:instrText>
+      </w:r>
+      <w:r>
+        <w:fldChar w:fldCharType="separate"/>
+      </w:r>
+      <w:r>
+        <w:rPr>
+          <w:noProof/>
+        </w:rPr>
+        <w:t>1</w:t>
+      </w:r>
+      <w:r>
+        <w:rPr>
+          <w:noProof/>
+        </w:rPr>
+        <w:fldChar w:fldCharType="end"/>
+      </w:r>
+      <w:r>
+        <w:t xml:space="preserve">: Aktivierung API in </w:t>
+      </w:r>
+      <w:proofErr w:type="spellStart"/>
+      <w:r>
+        <w:t>Whatminer</w:t>
+      </w:r>
+      <w:proofErr w:type="spellEnd"/>
+      <w:r>
+        <w:t xml:space="preserve"> Tool</w:t>
       </w:r>
     </w:p>
     <w:p>
@@ -11632,14 +12159,27 @@
       <w:r>
         <w:t xml:space="preserve">Abbildung </w:t>
       </w:r>
-      <w:fldSimple w:instr=" SEQ Abbildung \* ARABIC ">
-        <w:r>
-          <w:rPr>
-            <w:noProof/>
-          </w:rPr>
-          <w:t>2</w:t>
-        </w:r>
-      </w:fldSimple>
+      <w:r>
+        <w:fldChar w:fldCharType="begin"/>
+      </w:r>
+      <w:r>
+        <w:instrText xml:space="preserve"> SEQ Abbildung \* ARABIC </w:instrText>
+      </w:r>
+      <w:r>
+        <w:fldChar w:fldCharType="separate"/>
+      </w:r>
+      <w:r>
+        <w:rPr>
+          <w:noProof/>
+        </w:rPr>
+        <w:t>2</w:t>
+      </w:r>
+      <w:r>
+        <w:rPr>
+          <w:noProof/>
+        </w:rPr>
+        <w:fldChar w:fldCharType="end"/>
+      </w:r>
       <w:r>
         <w:t>: API eingeschaltet</w:t>
       </w:r>
@@ -11647,7 +12187,31 @@
     <w:p/>
     <w:p>
       <w:r>
-        <w:t>Nun sollte auf die API über die IP des Miners sowie dem Port 4028 zugegriffen werden können. Es ist zu beachten, dass wenn eine Verbindung zu dem Port aufgebaut wird und der Miner innerhalb von zehn Sekunden keine Daten erhält, dass die Verbindung automatisch geschlossen wird. Für die Write-Funktionen wird außerdem ein Token benötigt, welcher über den API-Endpoint „get_token“ angefragt werden kann. Dieser hält für 30 Minuten und muss für weitere Anfragen nach Ablauf erneuert werden. Ein Miner kann gleichzeitig bis zu 16 IP-Clients gleichzeitig haben wobei jeder Client gleichzeitig bis zu 32 Tokens haben kann.</w:t>
+        <w:t>Nun sollte auf die API über die IP des Miners sowie dem Port 4028 zugegriffen werden können. Es ist zu beachten, dass wenn eine Verbindung zu dem Port aufgebaut wird und der Miner innerhalb von zehn Sekunden keine Daten erhält, dass die Verbindung automatisch geschlossen wird. Für die Write-Funktionen wird außerdem ein Token benötigt, welcher über den API-</w:t>
+      </w:r>
+      <w:proofErr w:type="spellStart"/>
+      <w:r>
+        <w:t>Endpoint</w:t>
+      </w:r>
+      <w:proofErr w:type="spellEnd"/>
+      <w:r>
+        <w:t xml:space="preserve"> „</w:t>
+      </w:r>
+      <w:proofErr w:type="spellStart"/>
+      <w:r>
+        <w:t>get_token</w:t>
+      </w:r>
+      <w:proofErr w:type="spellEnd"/>
+      <w:r>
+        <w:t xml:space="preserve">“ angefragt werden kann. Dieser hält für 30 Minuten und muss für weitere Anfragen nach Ablauf erneuert werden. Ein Miner kann gleichzeitig bis zu 16 IP-Clients gleichzeitig </w:t>
+      </w:r>
+      <w:proofErr w:type="gramStart"/>
+      <w:r>
+        <w:t>haben</w:t>
+      </w:r>
+      <w:proofErr w:type="gramEnd"/>
+      <w:r>
+        <w:t xml:space="preserve"> wobei jeder Client gleichzeitig bis zu 32 Tokens haben kann.</w:t>
       </w:r>
     </w:p>
     <w:p>
@@ -11717,7 +12281,15 @@
         <w:jc w:val="left"/>
       </w:pPr>
       <w:r>
-        <w:t xml:space="preserve">[Bundesverband Photovoltaic Austria, Zugriff: 18.12.2023]: </w:t>
+        <w:t xml:space="preserve">[Bundesverband </w:t>
+      </w:r>
+      <w:proofErr w:type="spellStart"/>
+      <w:r>
+        <w:t>Photovoltaic</w:t>
+      </w:r>
+      <w:proofErr w:type="spellEnd"/>
+      <w:r>
+        <w:t xml:space="preserve"> Austria, Zugriff: 18.12.2023]: </w:t>
       </w:r>
       <w:hyperlink r:id="rId12" w:history="1">
         <w:r>
@@ -11892,9 +12464,14 @@
       <w:bookmarkStart w:id="100" w:name="_Toc157678252"/>
       <w:r>
         <w:lastRenderedPageBreak/>
-        <w:t>[ Selbstständigkeitserklärung ]</w:t>
+        <w:t xml:space="preserve">[ </w:t>
+      </w:r>
+      <w:proofErr w:type="gramStart"/>
+      <w:r>
+        <w:t>Selbstständigkeitserklärung ]</w:t>
       </w:r>
       <w:bookmarkEnd w:id="100"/>
+      <w:proofErr w:type="gramEnd"/>
     </w:p>
     <w:sectPr>
       <w:headerReference w:type="default" r:id="rId18"/>

</xml_diff>